<commit_message>
Added Documentation/ Fixed Some Bugs
</commit_message>
<xml_diff>
--- a/RestaurantAPI/SQL Queries/Stored Procedure Queries.docx
+++ b/RestaurantAPI/SQL Queries/Stored Procedure Queries.docx
@@ -2573,6 +2573,154 @@
       <w:r>
         <w:rPr>
           <w:rFonts w:ascii="Courier New" w:hAnsi="Courier New" w:cs="Courier New"/>
+        </w:rPr>
+        <w:t xml:space="preserve">CREATE FUNCTION </w:t>
+      </w:r>
+      <w:r>
+        <w:rPr>
+          <w:rFonts w:ascii="Courier New" w:hAnsi="Courier New" w:cs="Courier New"/>
+        </w:rPr>
+        <w:t>"</w:t>
+      </w:r>
+      <w:r>
+        <w:rPr>
+          <w:rFonts w:ascii="Courier New" w:hAnsi="Courier New" w:cs="Courier New"/>
+          <w:b/>
+          <w:bCs/>
+          <w:color w:val="FF0000"/>
+        </w:rPr>
+        <w:t>sp</w:t>
+      </w:r>
+      <w:r>
+        <w:rPr>
+          <w:rFonts w:ascii="Courier New" w:hAnsi="Courier New" w:cs="Courier New"/>
+          <w:b/>
+          <w:bCs/>
+          <w:color w:val="FF0000"/>
+        </w:rPr>
+        <w:t>Dish</w:t>
+      </w:r>
+      <w:r>
+        <w:rPr>
+          <w:rFonts w:ascii="Courier New" w:hAnsi="Courier New" w:cs="Courier New"/>
+          <w:b/>
+          <w:bCs/>
+          <w:color w:val="FF0000"/>
+        </w:rPr>
+        <w:t>_LastInserted</w:t>
+      </w:r>
+      <w:r>
+        <w:rPr>
+          <w:rFonts w:ascii="Courier New" w:hAnsi="Courier New" w:cs="Courier New"/>
+        </w:rPr>
+        <w:t>"(out cur_</w:t>
+      </w:r>
+      <w:r>
+        <w:rPr>
+          <w:rFonts w:ascii="Courier New" w:hAnsi="Courier New" w:cs="Courier New"/>
+        </w:rPr>
+        <w:t>dish</w:t>
+      </w:r>
+      <w:r>
+        <w:rPr>
+          <w:rFonts w:ascii="Courier New" w:hAnsi="Courier New" w:cs="Courier New"/>
+        </w:rPr>
+        <w:t>_id int) AS  $$ SELECT "</w:t>
+      </w:r>
+      <w:r>
+        <w:rPr>
+          <w:rFonts w:ascii="Courier New" w:hAnsi="Courier New" w:cs="Courier New"/>
+        </w:rPr>
+        <w:t>Dish_ID</w:t>
+      </w:r>
+      <w:r>
+        <w:rPr>
+          <w:rFonts w:ascii="Courier New" w:hAnsi="Courier New" w:cs="Courier New"/>
+        </w:rPr>
+        <w:t>" FROM "</w:t>
+      </w:r>
+      <w:r>
+        <w:rPr>
+          <w:rFonts w:ascii="Courier New" w:hAnsi="Courier New" w:cs="Courier New"/>
+        </w:rPr>
+        <w:t>Dish</w:t>
+      </w:r>
+      <w:r>
+        <w:rPr>
+          <w:rFonts w:ascii="Courier New" w:hAnsi="Courier New" w:cs="Courier New"/>
+        </w:rPr>
+        <w:t>" ORDER BY "</w:t>
+      </w:r>
+      <w:r>
+        <w:rPr>
+          <w:rFonts w:ascii="Courier New" w:hAnsi="Courier New" w:cs="Courier New"/>
+        </w:rPr>
+        <w:t>Dish_ID</w:t>
+      </w:r>
+      <w:r>
+        <w:rPr>
+          <w:rFonts w:ascii="Courier New" w:hAnsi="Courier New" w:cs="Courier New"/>
+        </w:rPr>
+        <w:t>" DESC LIMIT 1; $$</w:t>
+      </w:r>
+      <w:r>
+        <w:rPr>
+          <w:rFonts w:ascii="Courier New" w:hAnsi="Courier New" w:cs="Courier New"/>
+        </w:rPr>
+        <w:t xml:space="preserve"> </w:t>
+      </w:r>
+      <w:r>
+        <w:rPr>
+          <w:rFonts w:ascii="Courier New" w:hAnsi="Courier New" w:cs="Courier New"/>
+        </w:rPr>
+        <w:t xml:space="preserve">LANGUAGE </w:t>
+      </w:r>
+      <w:r>
+        <w:rPr>
+          <w:rFonts w:ascii="Courier New" w:hAnsi="Courier New" w:cs="Courier New"/>
+          <w:lang w:val="fr-FR"/>
+        </w:rPr>
+        <w:t>'</w:t>
+      </w:r>
+      <w:r>
+        <w:rPr>
+          <w:rFonts w:ascii="Courier New" w:hAnsi="Courier New" w:cs="Courier New"/>
+          <w:lang w:val="fr-FR"/>
+        </w:rPr>
+        <w:t>sql</w:t>
+      </w:r>
+      <w:r>
+        <w:rPr>
+          <w:rFonts w:ascii="Courier New" w:hAnsi="Courier New" w:cs="Courier New"/>
+          <w:lang w:val="fr-FR"/>
+        </w:rPr>
+        <w:t>'</w:t>
+      </w:r>
+      <w:r>
+        <w:rPr>
+          <w:rFonts w:ascii="Courier New" w:hAnsi="Courier New" w:cs="Courier New"/>
+        </w:rPr>
+        <w:t>;</w:t>
+      </w:r>
+    </w:p>
+    <w:p>
+      <w:pPr>
+        <w:pStyle w:val="Body"/>
+        <w:rPr>
+          <w:rFonts w:ascii="Courier New" w:hAnsi="Courier New" w:cs="Courier New"/>
+        </w:rPr>
+      </w:pPr>
+    </w:p>
+    <w:p>
+      <w:pPr>
+        <w:pStyle w:val="Body"/>
+        <w:rPr>
+          <w:rFonts w:ascii="Courier New" w:hAnsi="Courier New" w:cs="Courier New"/>
+        </w:rPr>
+      </w:pPr>
+      <w:r>
+        <w:rPr>
+          <w:rFonts w:ascii="Courier New" w:hAnsi="Courier New" w:cs="Courier New"/>
           <w:b/>
           <w:bCs/>
           <w:u w:val="single"/>
@@ -3042,6 +3190,7 @@
         <w:rPr>
           <w:rFonts w:ascii="Courier New" w:hAnsi="Courier New" w:cs="Courier New"/>
         </w:rPr>
+        <w:lastRenderedPageBreak/>
         <w:t>CREATE FUNCTION "</w:t>
       </w:r>
       <w:r>
@@ -4522,6 +4671,7 @@
         <w:rPr>
           <w:rFonts w:ascii="Courier New" w:hAnsi="Courier New" w:cs="Courier New"/>
         </w:rPr>
+        <w:lastRenderedPageBreak/>
         <w:t>CREATE FUNCTION "</w:t>
       </w:r>
       <w:r>
@@ -4604,7 +4754,6 @@
           <w:bCs/>
           <w:u w:val="single"/>
         </w:rPr>
-        <w:lastRenderedPageBreak/>
         <w:t>INGREDIENT</w:t>
       </w:r>
       <w:r>
@@ -5870,6 +6019,7 @@
         <w:rPr>
           <w:rFonts w:ascii="Courier New" w:hAnsi="Courier New" w:cs="Courier New"/>
         </w:rPr>
+        <w:lastRenderedPageBreak/>
         <w:t>CREATE FUNCTION "</w:t>
       </w:r>
       <w:r>
@@ -6056,7 +6206,6 @@
         <w:rPr>
           <w:rFonts w:ascii="Courier New" w:hAnsi="Courier New" w:cs="Courier New"/>
         </w:rPr>
-        <w:lastRenderedPageBreak/>
         <w:t>CREATE FUNCTION "</w:t>
       </w:r>
       <w:r>
@@ -7594,43 +7743,6 @@
         <w:rPr>
           <w:rFonts w:ascii="Courier New" w:hAnsi="Courier New" w:cs="Courier New"/>
         </w:rPr>
-        <w:t>CREATE FUNCTION "</w:t>
-      </w:r>
-      <w:r>
-        <w:rPr>
-          <w:rFonts w:ascii="Courier New" w:hAnsi="Courier New" w:cs="Courier New"/>
-          <w:b/>
-          <w:bCs/>
-          <w:color w:val="FF0000"/>
-        </w:rPr>
-        <w:t>spMenu_GetByType</w:t>
-      </w:r>
-      <w:r>
-        <w:rPr>
-          <w:rFonts w:ascii="Courier New" w:hAnsi="Courier New" w:cs="Courier New"/>
-        </w:rPr>
-        <w:t>"(type varchar) RETURNS "Menu" AS 'SELECT * FROM "Menu" WHERE type="Type";' LANGUAGE 'sql';</w:t>
-      </w:r>
-    </w:p>
-    <w:p>
-      <w:pPr>
-        <w:pStyle w:val="Body"/>
-        <w:rPr>
-          <w:rFonts w:ascii="Courier New" w:hAnsi="Courier New" w:cs="Courier New"/>
-        </w:rPr>
-      </w:pPr>
-    </w:p>
-    <w:p>
-      <w:pPr>
-        <w:pStyle w:val="Body"/>
-        <w:rPr>
-          <w:rFonts w:ascii="Courier New" w:hAnsi="Courier New" w:cs="Courier New"/>
-        </w:rPr>
-      </w:pPr>
-      <w:r>
-        <w:rPr>
-          <w:rFonts w:ascii="Courier New" w:hAnsi="Courier New" w:cs="Courier New"/>
-        </w:rPr>
         <w:lastRenderedPageBreak/>
         <w:t>CREATE FUNCTION "</w:t>
       </w:r>
@@ -7641,6 +7753,43 @@
           <w:bCs/>
           <w:color w:val="FF0000"/>
         </w:rPr>
+        <w:t>spMenu_GetByType</w:t>
+      </w:r>
+      <w:r>
+        <w:rPr>
+          <w:rFonts w:ascii="Courier New" w:hAnsi="Courier New" w:cs="Courier New"/>
+        </w:rPr>
+        <w:t>"(type varchar) RETURNS "Menu" AS 'SELECT * FROM "Menu" WHERE type="Type";' LANGUAGE 'sql';</w:t>
+      </w:r>
+    </w:p>
+    <w:p>
+      <w:pPr>
+        <w:pStyle w:val="Body"/>
+        <w:rPr>
+          <w:rFonts w:ascii="Courier New" w:hAnsi="Courier New" w:cs="Courier New"/>
+        </w:rPr>
+      </w:pPr>
+    </w:p>
+    <w:p>
+      <w:pPr>
+        <w:pStyle w:val="Body"/>
+        <w:rPr>
+          <w:rFonts w:ascii="Courier New" w:hAnsi="Courier New" w:cs="Courier New"/>
+        </w:rPr>
+      </w:pPr>
+      <w:r>
+        <w:rPr>
+          <w:rFonts w:ascii="Courier New" w:hAnsi="Courier New" w:cs="Courier New"/>
+        </w:rPr>
+        <w:t>CREATE FUNCTION "</w:t>
+      </w:r>
+      <w:r>
+        <w:rPr>
+          <w:rFonts w:ascii="Courier New" w:hAnsi="Courier New" w:cs="Courier New"/>
+          <w:b/>
+          <w:bCs/>
+          <w:color w:val="FF0000"/>
+        </w:rPr>
         <w:t>spMenu_InsertValue</w:t>
       </w:r>
       <w:r>
@@ -8254,6 +8403,1224 @@
         <w:rPr>
           <w:rFonts w:ascii="Courier New" w:hAnsi="Courier New" w:cs="Courier New"/>
         </w:rPr>
+        <w:t>CREATE FUNCTION "</w:t>
+      </w:r>
+      <w:r>
+        <w:rPr>
+          <w:rFonts w:ascii="Courier New" w:hAnsi="Courier New" w:cs="Courier New"/>
+          <w:b/>
+          <w:bCs/>
+          <w:color w:val="FF0000"/>
+        </w:rPr>
+        <w:t>spTable_InsertValue</w:t>
+      </w:r>
+      <w:r>
+        <w:rPr>
+          <w:rFonts w:ascii="Courier New" w:hAnsi="Courier New" w:cs="Courier New"/>
+        </w:rPr>
+        <w:t>"(location varchar, isoccupied boolean, waiter_id int) RETURNS void AS 'INSERT INTO "Table"("Location", "isOccupied", "waiter_ID") VALUES (location, isoccupied, waiter_id);' LANGUAGE 'sql';</w:t>
+      </w:r>
+    </w:p>
+    <w:p>
+      <w:pPr>
+        <w:pStyle w:val="Body"/>
+        <w:rPr>
+          <w:rFonts w:ascii="Courier New" w:hAnsi="Courier New" w:cs="Courier New"/>
+        </w:rPr>
+      </w:pPr>
+    </w:p>
+    <w:p>
+      <w:pPr>
+        <w:pStyle w:val="Body"/>
+        <w:rPr>
+          <w:rFonts w:ascii="Courier New" w:hAnsi="Courier New" w:cs="Courier New"/>
+        </w:rPr>
+      </w:pPr>
+      <w:r>
+        <w:rPr>
+          <w:rFonts w:ascii="Courier New" w:hAnsi="Courier New" w:cs="Courier New"/>
+        </w:rPr>
+        <w:t>CREATE FUNCTION "</w:t>
+      </w:r>
+      <w:r>
+        <w:rPr>
+          <w:rFonts w:ascii="Courier New" w:hAnsi="Courier New" w:cs="Courier New"/>
+          <w:b/>
+          <w:bCs/>
+          <w:color w:val="FF0000"/>
+        </w:rPr>
+        <w:t>spTable_ModifyById</w:t>
+      </w:r>
+      <w:r>
+        <w:rPr>
+          <w:rFonts w:ascii="Courier New" w:hAnsi="Courier New" w:cs="Courier New"/>
+        </w:rPr>
+        <w:t>"(tableno int, location varchar, isoccupied boolean, waiter_id int)RETURNS void AS 'UPDATE "Table" SET "Location" = location, "isOccupied" = isoc</w:t>
+      </w:r>
+      <w:r>
+        <w:rPr>
+          <w:rFonts w:ascii="Courier New" w:hAnsi="Courier New" w:cs="Courier New"/>
+        </w:rPr>
+        <w:t>c</w:t>
+      </w:r>
+      <w:r>
+        <w:rPr>
+          <w:rFonts w:ascii="Courier New" w:hAnsi="Courier New" w:cs="Courier New"/>
+        </w:rPr>
+        <w:t>upied, "waiter_ID" = waiter_id WHERE tableno="TableNo";' LANGUAGE 'sql';</w:t>
+      </w:r>
+    </w:p>
+    <w:p>
+      <w:pPr>
+        <w:pStyle w:val="Body"/>
+        <w:rPr>
+          <w:rFonts w:ascii="Courier New" w:hAnsi="Courier New" w:cs="Courier New"/>
+        </w:rPr>
+      </w:pPr>
+    </w:p>
+    <w:p>
+      <w:pPr>
+        <w:pStyle w:val="Body"/>
+        <w:rPr>
+          <w:rFonts w:ascii="Courier New" w:hAnsi="Courier New" w:cs="Courier New"/>
+        </w:rPr>
+      </w:pPr>
+      <w:r>
+        <w:rPr>
+          <w:rFonts w:ascii="Courier New" w:hAnsi="Courier New" w:cs="Courier New"/>
+        </w:rPr>
+        <w:t>CREATE FUNCTION "</w:t>
+      </w:r>
+      <w:r>
+        <w:rPr>
+          <w:rFonts w:ascii="Courier New" w:hAnsi="Courier New" w:cs="Courier New"/>
+          <w:b/>
+          <w:bCs/>
+          <w:color w:val="FF0000"/>
+        </w:rPr>
+        <w:t>spTable_DeleteById</w:t>
+      </w:r>
+      <w:r>
+        <w:rPr>
+          <w:rFonts w:ascii="Courier New" w:hAnsi="Courier New" w:cs="Courier New"/>
+        </w:rPr>
+        <w:t>"(tableno int) RETURNS void AS 'DELETE FROM "Table" WHERE tableno ="TableNo";' LANGUAGE 'sql';</w:t>
+      </w:r>
+    </w:p>
+    <w:p>
+      <w:pPr>
+        <w:pStyle w:val="Body"/>
+        <w:rPr>
+          <w:rFonts w:ascii="Courier New" w:hAnsi="Courier New" w:cs="Courier New"/>
+        </w:rPr>
+      </w:pPr>
+    </w:p>
+    <w:p>
+      <w:pPr>
+        <w:pStyle w:val="Body"/>
+        <w:rPr>
+          <w:rFonts w:ascii="Courier New" w:hAnsi="Courier New" w:cs="Courier New"/>
+        </w:rPr>
+      </w:pPr>
+      <w:r>
+        <w:rPr>
+          <w:rFonts w:ascii="Courier New" w:hAnsi="Courier New" w:cs="Courier New"/>
+        </w:rPr>
+        <w:t>CREATE FUNCTION "</w:t>
+      </w:r>
+      <w:r>
+        <w:rPr>
+          <w:rFonts w:ascii="Courier New" w:hAnsi="Courier New" w:cs="Courier New"/>
+          <w:b/>
+          <w:bCs/>
+          <w:color w:val="FF0000"/>
+        </w:rPr>
+        <w:t>s</w:t>
+      </w:r>
+      <w:r>
+        <w:rPr>
+          <w:rFonts w:ascii="Courier New" w:hAnsi="Courier New" w:cs="Courier New"/>
+          <w:b/>
+          <w:bCs/>
+          <w:color w:val="FF0000"/>
+        </w:rPr>
+        <w:t>pTable</w:t>
+      </w:r>
+      <w:r>
+        <w:rPr>
+          <w:rFonts w:ascii="Courier New" w:hAnsi="Courier New" w:cs="Courier New"/>
+          <w:b/>
+          <w:bCs/>
+          <w:color w:val="FF0000"/>
+        </w:rPr>
+        <w:t>_</w:t>
+      </w:r>
+      <w:r>
+        <w:rPr>
+          <w:rFonts w:ascii="Courier New" w:hAnsi="Courier New" w:cs="Courier New"/>
+          <w:b/>
+          <w:bCs/>
+          <w:color w:val="FF0000"/>
+        </w:rPr>
+        <w:t>GetWaitedBy</w:t>
+      </w:r>
+      <w:r>
+        <w:rPr>
+          <w:rFonts w:ascii="Courier New" w:hAnsi="Courier New" w:cs="Courier New"/>
+        </w:rPr>
+        <w:t>"(</w:t>
+      </w:r>
+      <w:r>
+        <w:rPr>
+          <w:rFonts w:ascii="Courier New" w:hAnsi="Courier New" w:cs="Courier New"/>
+        </w:rPr>
+        <w:t>waiter</w:t>
+      </w:r>
+      <w:r>
+        <w:rPr>
+          <w:rFonts w:ascii="Courier New" w:hAnsi="Courier New" w:cs="Courier New"/>
+        </w:rPr>
+        <w:t xml:space="preserve">_id integer) RETURNS </w:t>
+      </w:r>
+      <w:r>
+        <w:rPr>
+          <w:rFonts w:ascii="Courier New" w:hAnsi="Courier New" w:cs="Courier New"/>
+        </w:rPr>
+        <w:t xml:space="preserve">SETOF </w:t>
+      </w:r>
+      <w:r>
+        <w:rPr>
+          <w:rFonts w:ascii="Courier New" w:hAnsi="Courier New" w:cs="Courier New"/>
+        </w:rPr>
+        <w:t>"</w:t>
+      </w:r>
+      <w:r>
+        <w:rPr>
+          <w:rFonts w:ascii="Courier New" w:hAnsi="Courier New" w:cs="Courier New"/>
+        </w:rPr>
+        <w:t>Table</w:t>
+      </w:r>
+      <w:r>
+        <w:rPr>
+          <w:rFonts w:ascii="Courier New" w:hAnsi="Courier New" w:cs="Courier New"/>
+        </w:rPr>
+        <w:t>" AS $$</w:t>
+      </w:r>
+      <w:r>
+        <w:rPr>
+          <w:rFonts w:ascii="Courier New" w:hAnsi="Courier New" w:cs="Courier New"/>
+        </w:rPr>
+        <w:t xml:space="preserve"> </w:t>
+      </w:r>
+      <w:r>
+        <w:rPr>
+          <w:rFonts w:ascii="Courier New" w:hAnsi="Courier New" w:cs="Courier New"/>
+        </w:rPr>
+        <w:t>SELECT * FROM "</w:t>
+      </w:r>
+      <w:r>
+        <w:rPr>
+          <w:rFonts w:ascii="Courier New" w:hAnsi="Courier New" w:cs="Courier New"/>
+        </w:rPr>
+        <w:t>Table</w:t>
+      </w:r>
+      <w:r>
+        <w:rPr>
+          <w:rFonts w:ascii="Courier New" w:hAnsi="Courier New" w:cs="Courier New"/>
+        </w:rPr>
+        <w:t xml:space="preserve">" AS </w:t>
+      </w:r>
+      <w:r>
+        <w:rPr>
+          <w:rFonts w:ascii="Courier New" w:hAnsi="Courier New" w:cs="Courier New"/>
+        </w:rPr>
+        <w:t>t</w:t>
+      </w:r>
+      <w:r>
+        <w:rPr>
+          <w:rFonts w:ascii="Courier New" w:hAnsi="Courier New" w:cs="Courier New"/>
+        </w:rPr>
+        <w:t xml:space="preserve"> WHERE </w:t>
+      </w:r>
+      <w:r>
+        <w:rPr>
+          <w:rFonts w:ascii="Courier New" w:hAnsi="Courier New" w:cs="Courier New"/>
+        </w:rPr>
+        <w:t>t</w:t>
+      </w:r>
+      <w:r>
+        <w:rPr>
+          <w:rFonts w:ascii="Courier New" w:hAnsi="Courier New" w:cs="Courier New"/>
+        </w:rPr>
+        <w:t>."</w:t>
+      </w:r>
+      <w:r>
+        <w:rPr>
+          <w:rFonts w:ascii="Courier New" w:hAnsi="Courier New" w:cs="Courier New"/>
+        </w:rPr>
+        <w:t>waiter_ID</w:t>
+      </w:r>
+      <w:r>
+        <w:rPr>
+          <w:rFonts w:ascii="Courier New" w:hAnsi="Courier New" w:cs="Courier New"/>
+        </w:rPr>
+        <w:t>"=</w:t>
+      </w:r>
+      <w:r>
+        <w:rPr>
+          <w:rFonts w:ascii="Courier New" w:hAnsi="Courier New" w:cs="Courier New"/>
+        </w:rPr>
+        <w:t>waiter</w:t>
+      </w:r>
+      <w:r>
+        <w:rPr>
+          <w:rFonts w:ascii="Courier New" w:hAnsi="Courier New" w:cs="Courier New"/>
+        </w:rPr>
+        <w:t>_id;</w:t>
+      </w:r>
+      <w:r>
+        <w:rPr>
+          <w:rFonts w:ascii="Courier New" w:hAnsi="Courier New" w:cs="Courier New"/>
+        </w:rPr>
+        <w:t xml:space="preserve"> </w:t>
+      </w:r>
+      <w:r>
+        <w:rPr>
+          <w:rFonts w:ascii="Courier New" w:hAnsi="Courier New" w:cs="Courier New"/>
+        </w:rPr>
+        <w:t>$$ LANGUAGE 'sql';</w:t>
+      </w:r>
+    </w:p>
+    <w:p>
+      <w:pPr>
+        <w:pStyle w:val="Body"/>
+        <w:rPr>
+          <w:rFonts w:ascii="Courier New" w:hAnsi="Courier New" w:cs="Courier New"/>
+        </w:rPr>
+      </w:pPr>
+    </w:p>
+    <w:p>
+      <w:pPr>
+        <w:pStyle w:val="Body"/>
+        <w:rPr>
+          <w:rFonts w:ascii="Courier New" w:hAnsi="Courier New" w:cs="Courier New"/>
+        </w:rPr>
+      </w:pPr>
+      <w:r>
+        <w:rPr>
+          <w:rFonts w:ascii="Courier New" w:hAnsi="Courier New" w:cs="Courier New"/>
+        </w:rPr>
+        <w:t>CREATE FUNCTION "</w:t>
+      </w:r>
+      <w:r>
+        <w:rPr>
+          <w:rFonts w:ascii="Courier New" w:hAnsi="Courier New" w:cs="Courier New"/>
+          <w:b/>
+          <w:bCs/>
+          <w:color w:val="FF0000"/>
+        </w:rPr>
+        <w:t>spTable_MakeOccupied</w:t>
+      </w:r>
+      <w:r>
+        <w:rPr>
+          <w:rFonts w:ascii="Courier New" w:hAnsi="Courier New" w:cs="Courier New"/>
+        </w:rPr>
+        <w:t>"(tableno int)RETURNS void AS 'UPDATE "Table" SET "</w:t>
+      </w:r>
+      <w:r>
+        <w:rPr>
+          <w:rFonts w:ascii="Courier New" w:hAnsi="Courier New" w:cs="Courier New"/>
+        </w:rPr>
+        <w:t>isOccupied</w:t>
+      </w:r>
+      <w:r>
+        <w:rPr>
+          <w:rFonts w:ascii="Courier New" w:hAnsi="Courier New" w:cs="Courier New"/>
+        </w:rPr>
+        <w:t xml:space="preserve">" = </w:t>
+      </w:r>
+      <w:r>
+        <w:rPr>
+          <w:rFonts w:ascii="Courier New" w:hAnsi="Courier New" w:cs="Courier New"/>
+        </w:rPr>
+        <w:t>true</w:t>
+      </w:r>
+      <w:r>
+        <w:rPr>
+          <w:rFonts w:ascii="Courier New" w:hAnsi="Courier New" w:cs="Courier New"/>
+        </w:rPr>
+        <w:t xml:space="preserve"> WHERE tableno="TableNo";' LANGUAGE 'sql';</w:t>
+      </w:r>
+    </w:p>
+    <w:p>
+      <w:pPr>
+        <w:pStyle w:val="Body"/>
+        <w:rPr>
+          <w:rFonts w:ascii="Courier New" w:hAnsi="Courier New" w:cs="Courier New"/>
+        </w:rPr>
+      </w:pPr>
+    </w:p>
+    <w:p>
+      <w:pPr>
+        <w:pStyle w:val="Body"/>
+        <w:rPr>
+          <w:rFonts w:ascii="Courier New" w:hAnsi="Courier New" w:cs="Courier New"/>
+        </w:rPr>
+      </w:pPr>
+      <w:r>
+        <w:rPr>
+          <w:rFonts w:ascii="Courier New" w:hAnsi="Courier New" w:cs="Courier New"/>
+        </w:rPr>
+        <w:t xml:space="preserve">CREATE FUNCTION </w:t>
+      </w:r>
+      <w:r>
+        <w:rPr>
+          <w:rFonts w:ascii="Courier New" w:hAnsi="Courier New" w:cs="Courier New"/>
+        </w:rPr>
+        <w:t>"</w:t>
+      </w:r>
+      <w:r>
+        <w:rPr>
+          <w:rFonts w:ascii="Courier New" w:hAnsi="Courier New" w:cs="Courier New"/>
+          <w:b/>
+          <w:bCs/>
+          <w:color w:val="FF0000"/>
+        </w:rPr>
+        <w:t>spTable_MakeDisoccupied</w:t>
+      </w:r>
+      <w:r>
+        <w:rPr>
+          <w:rFonts w:ascii="Courier New" w:hAnsi="Courier New" w:cs="Courier New"/>
+        </w:rPr>
+        <w:t>"(t</w:t>
+      </w:r>
+      <w:r>
+        <w:rPr>
+          <w:rFonts w:ascii="Courier New" w:hAnsi="Courier New" w:cs="Courier New"/>
+        </w:rPr>
+        <w:t>ableno int)RETURNS void AS 'UPDATE "Table" SET "</w:t>
+      </w:r>
+      <w:r>
+        <w:rPr>
+          <w:rFonts w:ascii="Courier New" w:hAnsi="Courier New" w:cs="Courier New"/>
+        </w:rPr>
+        <w:t>isOccupied</w:t>
+      </w:r>
+      <w:r>
+        <w:rPr>
+          <w:rFonts w:ascii="Courier New" w:hAnsi="Courier New" w:cs="Courier New"/>
+        </w:rPr>
+        <w:t>" =</w:t>
+      </w:r>
+      <w:r>
+        <w:rPr>
+          <w:rFonts w:ascii="Courier New" w:hAnsi="Courier New" w:cs="Courier New"/>
+        </w:rPr>
+        <w:t xml:space="preserve"> false</w:t>
+      </w:r>
+      <w:r>
+        <w:rPr>
+          <w:rFonts w:ascii="Courier New" w:hAnsi="Courier New" w:cs="Courier New"/>
+        </w:rPr>
+        <w:t xml:space="preserve"> WHERE tableno="TableNo";' LANGUAGE 'sql';</w:t>
+      </w:r>
+    </w:p>
+    <w:p>
+      <w:pPr>
+        <w:pStyle w:val="Body"/>
+        <w:rPr>
+          <w:rFonts w:ascii="Courier New" w:hAnsi="Courier New" w:cs="Courier New"/>
+        </w:rPr>
+      </w:pPr>
+    </w:p>
+    <w:p>
+      <w:pPr>
+        <w:pStyle w:val="Body"/>
+        <w:rPr>
+          <w:rFonts w:ascii="Courier New" w:hAnsi="Courier New" w:cs="Courier New"/>
+        </w:rPr>
+      </w:pPr>
+      <w:r>
+        <w:rPr>
+          <w:rFonts w:ascii="Courier New" w:hAnsi="Courier New" w:cs="Courier New"/>
+        </w:rPr>
+        <w:t>CREATE FUNCTION "</w:t>
+      </w:r>
+      <w:r>
+        <w:rPr>
+          <w:rFonts w:ascii="Courier New" w:hAnsi="Courier New" w:cs="Courier New"/>
+          <w:b/>
+          <w:bCs/>
+          <w:color w:val="FF0000"/>
+        </w:rPr>
+        <w:t>spTable_</w:t>
+      </w:r>
+      <w:bookmarkStart w:id="12" w:name="OLE_LINK13"/>
+      <w:bookmarkStart w:id="13" w:name="OLE_LINK14"/>
+      <w:r>
+        <w:rPr>
+          <w:rFonts w:ascii="Courier New" w:hAnsi="Courier New" w:cs="Courier New"/>
+          <w:b/>
+          <w:bCs/>
+          <w:color w:val="FF0000"/>
+        </w:rPr>
+        <w:t>G</w:t>
+      </w:r>
+      <w:r>
+        <w:rPr>
+          <w:rFonts w:ascii="Courier New" w:hAnsi="Courier New" w:cs="Courier New"/>
+          <w:b/>
+          <w:bCs/>
+          <w:color w:val="FF0000"/>
+        </w:rPr>
+        <w:t>etOccupied</w:t>
+      </w:r>
+      <w:bookmarkEnd w:id="12"/>
+      <w:bookmarkEnd w:id="13"/>
+      <w:r>
+        <w:rPr>
+          <w:rFonts w:ascii="Courier New" w:hAnsi="Courier New" w:cs="Courier New"/>
+        </w:rPr>
+        <w:t>"()</w:t>
+      </w:r>
+      <w:r>
+        <w:rPr>
+          <w:rFonts w:ascii="Courier New" w:hAnsi="Courier New" w:cs="Courier New"/>
+        </w:rPr>
+        <w:t xml:space="preserve"> </w:t>
+      </w:r>
+      <w:r>
+        <w:rPr>
+          <w:rFonts w:ascii="Courier New" w:hAnsi="Courier New" w:cs="Courier New"/>
+        </w:rPr>
+        <w:t>RETURNS SETOF "Table" AS $$</w:t>
+      </w:r>
+      <w:r>
+        <w:rPr>
+          <w:rFonts w:ascii="Courier New" w:hAnsi="Courier New" w:cs="Courier New"/>
+        </w:rPr>
+        <w:t xml:space="preserve"> </w:t>
+      </w:r>
+      <w:r>
+        <w:rPr>
+          <w:rFonts w:ascii="Courier New" w:hAnsi="Courier New" w:cs="Courier New"/>
+        </w:rPr>
+        <w:t>SELECT * FROM "Table" WHERE "isOccupied"=true;</w:t>
+      </w:r>
+      <w:r>
+        <w:rPr>
+          <w:rFonts w:ascii="Courier New" w:hAnsi="Courier New" w:cs="Courier New"/>
+        </w:rPr>
+        <w:t xml:space="preserve"> </w:t>
+      </w:r>
+      <w:r>
+        <w:rPr>
+          <w:rFonts w:ascii="Courier New" w:hAnsi="Courier New" w:cs="Courier New"/>
+        </w:rPr>
+        <w:t>$$</w:t>
+      </w:r>
+      <w:r>
+        <w:rPr>
+          <w:rFonts w:ascii="Courier New" w:hAnsi="Courier New" w:cs="Courier New"/>
+        </w:rPr>
+        <w:t xml:space="preserve"> </w:t>
+      </w:r>
+      <w:r>
+        <w:rPr>
+          <w:rFonts w:ascii="Courier New" w:hAnsi="Courier New" w:cs="Courier New"/>
+        </w:rPr>
+        <w:t>LANGUAGE 'sql';</w:t>
+      </w:r>
+    </w:p>
+    <w:p>
+      <w:pPr>
+        <w:pStyle w:val="Body"/>
+      </w:pPr>
+    </w:p>
+    <w:p>
+      <w:pPr>
+        <w:pStyle w:val="Body"/>
+        <w:rPr>
+          <w:rFonts w:ascii="Courier New" w:hAnsi="Courier New" w:cs="Courier New"/>
+          <w:b/>
+          <w:bCs/>
+          <w:u w:val="single"/>
+        </w:rPr>
+      </w:pPr>
+      <w:r>
+        <w:rPr>
+          <w:rFonts w:ascii="Courier New" w:hAnsi="Courier New" w:cs="Courier New"/>
+          <w:b/>
+          <w:bCs/>
+          <w:u w:val="single"/>
+        </w:rPr>
+        <w:t>DISH_INGREDIENT</w:t>
+      </w:r>
+      <w:r>
+        <w:rPr>
+          <w:rFonts w:ascii="Courier New" w:hAnsi="Courier New" w:cs="Courier New"/>
+          <w:b/>
+          <w:bCs/>
+          <w:u w:val="single"/>
+        </w:rPr>
+        <w:t xml:space="preserve"> STORED PROCEDURES</w:t>
+      </w:r>
+    </w:p>
+    <w:p>
+      <w:pPr>
+        <w:pStyle w:val="Body"/>
+      </w:pPr>
+    </w:p>
+    <w:p>
+      <w:pPr>
+        <w:pStyle w:val="Body"/>
+        <w:rPr>
+          <w:rFonts w:ascii="Courier New" w:hAnsi="Courier New" w:cs="Courier New"/>
+        </w:rPr>
+      </w:pPr>
+      <w:r>
+        <w:rPr>
+          <w:rFonts w:ascii="Courier New" w:hAnsi="Courier New" w:cs="Courier New"/>
+        </w:rPr>
+        <w:t>CREATE FUNCTION "</w:t>
+      </w:r>
+      <w:r>
+        <w:rPr>
+          <w:rFonts w:ascii="Courier New" w:hAnsi="Courier New" w:cs="Courier New"/>
+          <w:b/>
+          <w:bCs/>
+          <w:color w:val="FF0000"/>
+        </w:rPr>
+        <w:t>sp</w:t>
+      </w:r>
+      <w:r>
+        <w:rPr>
+          <w:rFonts w:ascii="Courier New" w:hAnsi="Courier New" w:cs="Courier New"/>
+          <w:b/>
+          <w:bCs/>
+          <w:color w:val="FF0000"/>
+        </w:rPr>
+        <w:t>Dish_Ingredient</w:t>
+      </w:r>
+      <w:r>
+        <w:rPr>
+          <w:rFonts w:ascii="Courier New" w:hAnsi="Courier New" w:cs="Courier New"/>
+          <w:b/>
+          <w:bCs/>
+          <w:color w:val="FF0000"/>
+        </w:rPr>
+        <w:t>_GetAll</w:t>
+      </w:r>
+      <w:r>
+        <w:rPr>
+          <w:rFonts w:ascii="Courier New" w:hAnsi="Courier New" w:cs="Courier New"/>
+        </w:rPr>
+        <w:t>"() RETURNS SETOF "</w:t>
+      </w:r>
+      <w:r>
+        <w:rPr>
+          <w:rFonts w:ascii="Courier New" w:hAnsi="Courier New" w:cs="Courier New"/>
+        </w:rPr>
+        <w:t>Dish_Ingredient</w:t>
+      </w:r>
+      <w:r>
+        <w:rPr>
+          <w:rFonts w:ascii="Courier New" w:hAnsi="Courier New" w:cs="Courier New"/>
+        </w:rPr>
+        <w:t>" AS 'SELECT * FROM "</w:t>
+      </w:r>
+      <w:r>
+        <w:rPr>
+          <w:rFonts w:ascii="Courier New" w:hAnsi="Courier New" w:cs="Courier New"/>
+        </w:rPr>
+        <w:t>Dish_Ingredient</w:t>
+      </w:r>
+      <w:r>
+        <w:rPr>
+          <w:rFonts w:ascii="Courier New" w:hAnsi="Courier New" w:cs="Courier New"/>
+        </w:rPr>
+        <w:t>";' LANGUAGE 'sql';</w:t>
+      </w:r>
+    </w:p>
+    <w:p>
+      <w:pPr>
+        <w:pStyle w:val="Body"/>
+        <w:rPr>
+          <w:rFonts w:ascii="Courier New" w:hAnsi="Courier New" w:cs="Courier New"/>
+        </w:rPr>
+      </w:pPr>
+    </w:p>
+    <w:p>
+      <w:pPr>
+        <w:pStyle w:val="Body"/>
+        <w:rPr>
+          <w:rFonts w:ascii="Courier New" w:hAnsi="Courier New" w:cs="Courier New"/>
+        </w:rPr>
+      </w:pPr>
+      <w:r>
+        <w:rPr>
+          <w:rFonts w:ascii="Courier New" w:hAnsi="Courier New" w:cs="Courier New"/>
+        </w:rPr>
+        <w:t>CREATE FUNCTION "</w:t>
+      </w:r>
+      <w:r>
+        <w:rPr>
+          <w:rFonts w:ascii="Courier New" w:hAnsi="Courier New" w:cs="Courier New"/>
+          <w:b/>
+          <w:bCs/>
+          <w:color w:val="FF0000"/>
+        </w:rPr>
+        <w:t>sp</w:t>
+      </w:r>
+      <w:r>
+        <w:rPr>
+          <w:rFonts w:ascii="Courier New" w:hAnsi="Courier New" w:cs="Courier New"/>
+          <w:b/>
+          <w:bCs/>
+          <w:color w:val="FF0000"/>
+        </w:rPr>
+        <w:t>Dish_Ingredient</w:t>
+      </w:r>
+      <w:r>
+        <w:rPr>
+          <w:rFonts w:ascii="Courier New" w:hAnsi="Courier New" w:cs="Courier New"/>
+          <w:b/>
+          <w:bCs/>
+          <w:color w:val="FF0000"/>
+        </w:rPr>
+        <w:t>_GetById</w:t>
+      </w:r>
+      <w:r>
+        <w:rPr>
+          <w:rFonts w:ascii="Courier New" w:hAnsi="Courier New" w:cs="Courier New"/>
+        </w:rPr>
+        <w:t>"(</w:t>
+      </w:r>
+      <w:r>
+        <w:rPr>
+          <w:rFonts w:ascii="Courier New" w:hAnsi="Courier New" w:cs="Courier New"/>
+        </w:rPr>
+        <w:t>dish</w:t>
+      </w:r>
+      <w:r>
+        <w:rPr>
+          <w:rFonts w:ascii="Courier New" w:hAnsi="Courier New" w:cs="Courier New"/>
+        </w:rPr>
+        <w:t>_id</w:t>
+      </w:r>
+      <w:r>
+        <w:rPr>
+          <w:rFonts w:ascii="Courier New" w:hAnsi="Courier New" w:cs="Courier New"/>
+        </w:rPr>
+        <w:t xml:space="preserve"> int</w:t>
+      </w:r>
+      <w:r>
+        <w:rPr>
+          <w:rFonts w:ascii="Courier New" w:hAnsi="Courier New" w:cs="Courier New"/>
+        </w:rPr>
+        <w:t>, ing_name varchar</w:t>
+      </w:r>
+      <w:r>
+        <w:rPr>
+          <w:rFonts w:ascii="Courier New" w:hAnsi="Courier New" w:cs="Courier New"/>
+        </w:rPr>
+        <w:t>) RETURNS "</w:t>
+      </w:r>
+      <w:r>
+        <w:rPr>
+          <w:rFonts w:ascii="Courier New" w:hAnsi="Courier New" w:cs="Courier New"/>
+        </w:rPr>
+        <w:t>Dish_Ingredient</w:t>
+      </w:r>
+      <w:r>
+        <w:rPr>
+          <w:rFonts w:ascii="Courier New" w:hAnsi="Courier New" w:cs="Courier New"/>
+        </w:rPr>
+        <w:t>" AS 'SELECT * FROM "</w:t>
+      </w:r>
+      <w:r>
+        <w:rPr>
+          <w:rFonts w:ascii="Courier New" w:hAnsi="Courier New" w:cs="Courier New"/>
+        </w:rPr>
+        <w:t>Dish_Ingredient</w:t>
+      </w:r>
+      <w:r>
+        <w:rPr>
+          <w:rFonts w:ascii="Courier New" w:hAnsi="Courier New" w:cs="Courier New"/>
+        </w:rPr>
+        <w:t xml:space="preserve">" WHERE </w:t>
+      </w:r>
+      <w:r>
+        <w:rPr>
+          <w:rFonts w:ascii="Courier New" w:hAnsi="Courier New" w:cs="Courier New"/>
+        </w:rPr>
+        <w:t>dish</w:t>
+      </w:r>
+      <w:r>
+        <w:rPr>
+          <w:rFonts w:ascii="Courier New" w:hAnsi="Courier New" w:cs="Courier New"/>
+        </w:rPr>
+        <w:t>_id</w:t>
+      </w:r>
+      <w:r>
+        <w:rPr>
+          <w:rFonts w:ascii="Courier New" w:hAnsi="Courier New" w:cs="Courier New"/>
+        </w:rPr>
+        <w:t>="</w:t>
+      </w:r>
+      <w:r>
+        <w:rPr>
+          <w:rFonts w:ascii="Courier New" w:hAnsi="Courier New" w:cs="Courier New"/>
+        </w:rPr>
+        <w:t>Dish</w:t>
+      </w:r>
+      <w:r>
+        <w:rPr>
+          <w:rFonts w:ascii="Courier New" w:hAnsi="Courier New" w:cs="Courier New"/>
+        </w:rPr>
+        <w:t>_ID</w:t>
+      </w:r>
+      <w:r>
+        <w:rPr>
+          <w:rFonts w:ascii="Courier New" w:hAnsi="Courier New" w:cs="Courier New"/>
+        </w:rPr>
+        <w:t>"</w:t>
+      </w:r>
+      <w:r>
+        <w:rPr>
+          <w:rFonts w:ascii="Courier New" w:hAnsi="Courier New" w:cs="Courier New"/>
+        </w:rPr>
+        <w:t xml:space="preserve"> AND ing_name</w:t>
+      </w:r>
+      <w:r>
+        <w:rPr>
+          <w:rFonts w:ascii="Courier New" w:hAnsi="Courier New" w:cs="Courier New"/>
+        </w:rPr>
+        <w:t>="</w:t>
+      </w:r>
+      <w:r>
+        <w:rPr>
+          <w:rFonts w:ascii="Courier New" w:hAnsi="Courier New" w:cs="Courier New"/>
+        </w:rPr>
+        <w:t>Ing_Name</w:t>
+      </w:r>
+      <w:r>
+        <w:rPr>
+          <w:rFonts w:ascii="Courier New" w:hAnsi="Courier New" w:cs="Courier New"/>
+        </w:rPr>
+        <w:t>"</w:t>
+      </w:r>
+      <w:r>
+        <w:rPr>
+          <w:rFonts w:ascii="Courier New" w:hAnsi="Courier New" w:cs="Courier New"/>
+        </w:rPr>
+        <w:t>;' LANGUAGE 'sql';</w:t>
+      </w:r>
+    </w:p>
+    <w:p>
+      <w:pPr>
+        <w:pStyle w:val="Body"/>
+        <w:rPr>
+          <w:rFonts w:ascii="Courier New" w:hAnsi="Courier New" w:cs="Courier New"/>
+        </w:rPr>
+      </w:pPr>
+    </w:p>
+    <w:p>
+      <w:pPr>
+        <w:pStyle w:val="Body"/>
+        <w:rPr>
+          <w:rFonts w:ascii="Courier New" w:hAnsi="Courier New" w:cs="Courier New"/>
+        </w:rPr>
+      </w:pPr>
+      <w:r>
+        <w:rPr>
+          <w:rFonts w:ascii="Courier New" w:hAnsi="Courier New" w:cs="Courier New"/>
+        </w:rPr>
+        <w:t>CREATE FUNCTION "</w:t>
+      </w:r>
+      <w:r>
+        <w:rPr>
+          <w:rFonts w:ascii="Courier New" w:hAnsi="Courier New" w:cs="Courier New"/>
+          <w:b/>
+          <w:bCs/>
+          <w:color w:val="FF0000"/>
+        </w:rPr>
+        <w:t>sp</w:t>
+      </w:r>
+      <w:r>
+        <w:rPr>
+          <w:rFonts w:ascii="Courier New" w:hAnsi="Courier New" w:cs="Courier New"/>
+          <w:b/>
+          <w:bCs/>
+          <w:color w:val="FF0000"/>
+        </w:rPr>
+        <w:t>Dish_Ingredient</w:t>
+      </w:r>
+      <w:r>
+        <w:rPr>
+          <w:rFonts w:ascii="Courier New" w:hAnsi="Courier New" w:cs="Courier New"/>
+          <w:b/>
+          <w:bCs/>
+          <w:color w:val="FF0000"/>
+        </w:rPr>
+        <w:t>_InsertValue</w:t>
+      </w:r>
+      <w:r>
+        <w:rPr>
+          <w:rFonts w:ascii="Courier New" w:hAnsi="Courier New" w:cs="Courier New"/>
+        </w:rPr>
+        <w:t>"(</w:t>
+      </w:r>
+      <w:r>
+        <w:rPr>
+          <w:rFonts w:ascii="Courier New" w:hAnsi="Courier New" w:cs="Courier New"/>
+        </w:rPr>
+        <w:t>dish</w:t>
+      </w:r>
+      <w:r>
+        <w:rPr>
+          <w:rFonts w:ascii="Courier New" w:hAnsi="Courier New" w:cs="Courier New"/>
+        </w:rPr>
+        <w:t>_id</w:t>
+      </w:r>
+      <w:r>
+        <w:rPr>
+          <w:rFonts w:ascii="Courier New" w:hAnsi="Courier New" w:cs="Courier New"/>
+        </w:rPr>
+        <w:t xml:space="preserve"> </w:t>
+      </w:r>
+      <w:r>
+        <w:rPr>
+          <w:rFonts w:ascii="Courier New" w:hAnsi="Courier New" w:cs="Courier New"/>
+        </w:rPr>
+        <w:t>int, ing_name varchar</w:t>
+      </w:r>
+      <w:r>
+        <w:rPr>
+          <w:rFonts w:ascii="Courier New" w:hAnsi="Courier New" w:cs="Courier New"/>
+        </w:rPr>
+        <w:t>) RETURNS void AS 'INSERT INTO "</w:t>
+      </w:r>
+      <w:r>
+        <w:rPr>
+          <w:rFonts w:ascii="Courier New" w:hAnsi="Courier New" w:cs="Courier New"/>
+        </w:rPr>
+        <w:t>Dish_Ingredient</w:t>
+      </w:r>
+      <w:r>
+        <w:rPr>
+          <w:rFonts w:ascii="Courier New" w:hAnsi="Courier New" w:cs="Courier New"/>
+        </w:rPr>
+        <w:t>"("</w:t>
+      </w:r>
+      <w:r>
+        <w:rPr>
+          <w:rFonts w:ascii="Courier New" w:hAnsi="Courier New" w:cs="Courier New"/>
+        </w:rPr>
+        <w:t>Dish</w:t>
+      </w:r>
+      <w:r>
+        <w:rPr>
+          <w:rFonts w:ascii="Courier New" w:hAnsi="Courier New" w:cs="Courier New"/>
+        </w:rPr>
+        <w:t>_ID</w:t>
+      </w:r>
+      <w:r>
+        <w:rPr>
+          <w:rFonts w:ascii="Courier New" w:hAnsi="Courier New" w:cs="Courier New"/>
+        </w:rPr>
+        <w:t>", "</w:t>
+      </w:r>
+      <w:r>
+        <w:rPr>
+          <w:rFonts w:ascii="Courier New" w:hAnsi="Courier New" w:cs="Courier New"/>
+        </w:rPr>
+        <w:t>Ing_Name</w:t>
+      </w:r>
+      <w:r>
+        <w:rPr>
+          <w:rFonts w:ascii="Courier New" w:hAnsi="Courier New" w:cs="Courier New"/>
+        </w:rPr>
+        <w:t>") VALUES (</w:t>
+      </w:r>
+      <w:r>
+        <w:rPr>
+          <w:rFonts w:ascii="Courier New" w:hAnsi="Courier New" w:cs="Courier New"/>
+        </w:rPr>
+        <w:t>dish</w:t>
+      </w:r>
+      <w:r>
+        <w:rPr>
+          <w:rFonts w:ascii="Courier New" w:hAnsi="Courier New" w:cs="Courier New"/>
+        </w:rPr>
+        <w:t>_id</w:t>
+      </w:r>
+      <w:r>
+        <w:rPr>
+          <w:rFonts w:ascii="Courier New" w:hAnsi="Courier New" w:cs="Courier New"/>
+        </w:rPr>
+        <w:t xml:space="preserve">, </w:t>
+      </w:r>
+      <w:r>
+        <w:rPr>
+          <w:rFonts w:ascii="Courier New" w:hAnsi="Courier New" w:cs="Courier New"/>
+        </w:rPr>
+        <w:t>ing_name</w:t>
+      </w:r>
+      <w:r>
+        <w:rPr>
+          <w:rFonts w:ascii="Courier New" w:hAnsi="Courier New" w:cs="Courier New"/>
+        </w:rPr>
+        <w:t>);' LANGUAGE 'sql';</w:t>
+      </w:r>
+    </w:p>
+    <w:p>
+      <w:pPr>
+        <w:pStyle w:val="Body"/>
+        <w:rPr>
+          <w:rFonts w:ascii="Courier New" w:hAnsi="Courier New" w:cs="Courier New"/>
+        </w:rPr>
+      </w:pPr>
+    </w:p>
+    <w:p>
+      <w:pPr>
+        <w:pStyle w:val="Body"/>
+        <w:rPr>
+          <w:rFonts w:ascii="Courier New" w:hAnsi="Courier New" w:cs="Courier New"/>
+        </w:rPr>
+      </w:pPr>
+      <w:r>
+        <w:rPr>
+          <w:rFonts w:ascii="Courier New" w:hAnsi="Courier New" w:cs="Courier New"/>
+        </w:rPr>
+        <w:t>CREATE FUNCTION "</w:t>
+      </w:r>
+      <w:r>
+        <w:rPr>
+          <w:rFonts w:ascii="Courier New" w:hAnsi="Courier New" w:cs="Courier New"/>
+          <w:b/>
+          <w:bCs/>
+          <w:color w:val="FF0000"/>
+        </w:rPr>
+        <w:t>sp</w:t>
+      </w:r>
+      <w:r>
+        <w:rPr>
+          <w:rFonts w:ascii="Courier New" w:hAnsi="Courier New" w:cs="Courier New"/>
+          <w:b/>
+          <w:bCs/>
+          <w:color w:val="FF0000"/>
+        </w:rPr>
+        <w:t>Dish_Ingredient</w:t>
+      </w:r>
+      <w:r>
+        <w:rPr>
+          <w:rFonts w:ascii="Courier New" w:hAnsi="Courier New" w:cs="Courier New"/>
+          <w:b/>
+          <w:bCs/>
+          <w:color w:val="FF0000"/>
+        </w:rPr>
+        <w:t>_DeleteById</w:t>
+      </w:r>
+      <w:r>
+        <w:rPr>
+          <w:rFonts w:ascii="Courier New" w:hAnsi="Courier New" w:cs="Courier New"/>
+        </w:rPr>
+        <w:t>"(</w:t>
+      </w:r>
+      <w:r>
+        <w:rPr>
+          <w:rFonts w:ascii="Courier New" w:hAnsi="Courier New" w:cs="Courier New"/>
+        </w:rPr>
+        <w:t>dish</w:t>
+      </w:r>
+      <w:r>
+        <w:rPr>
+          <w:rFonts w:ascii="Courier New" w:hAnsi="Courier New" w:cs="Courier New"/>
+        </w:rPr>
+        <w:t>_id</w:t>
+      </w:r>
+      <w:r>
+        <w:rPr>
+          <w:rFonts w:ascii="Courier New" w:hAnsi="Courier New" w:cs="Courier New"/>
+        </w:rPr>
+        <w:t xml:space="preserve"> int</w:t>
+      </w:r>
+      <w:r>
+        <w:rPr>
+          <w:rFonts w:ascii="Courier New" w:hAnsi="Courier New" w:cs="Courier New"/>
+        </w:rPr>
+        <w:t>, ing_name varchar</w:t>
+      </w:r>
+      <w:r>
+        <w:rPr>
+          <w:rFonts w:ascii="Courier New" w:hAnsi="Courier New" w:cs="Courier New"/>
+        </w:rPr>
+        <w:t>) RETURNS void AS 'DELETE FROM "</w:t>
+      </w:r>
+      <w:r>
+        <w:rPr>
+          <w:rFonts w:ascii="Courier New" w:hAnsi="Courier New" w:cs="Courier New"/>
+        </w:rPr>
+        <w:t>Dish_Ingredient</w:t>
+      </w:r>
+      <w:r>
+        <w:rPr>
+          <w:rFonts w:ascii="Courier New" w:hAnsi="Courier New" w:cs="Courier New"/>
+        </w:rPr>
+        <w:t xml:space="preserve">" WHERE </w:t>
+      </w:r>
+      <w:r>
+        <w:rPr>
+          <w:rFonts w:ascii="Courier New" w:hAnsi="Courier New" w:cs="Courier New"/>
+        </w:rPr>
+        <w:t>dish</w:t>
+      </w:r>
+      <w:r>
+        <w:rPr>
+          <w:rFonts w:ascii="Courier New" w:hAnsi="Courier New" w:cs="Courier New"/>
+        </w:rPr>
+        <w:t>_id</w:t>
+      </w:r>
+      <w:r>
+        <w:rPr>
+          <w:rFonts w:ascii="Courier New" w:hAnsi="Courier New" w:cs="Courier New"/>
+        </w:rPr>
+        <w:t xml:space="preserve"> ="</w:t>
+      </w:r>
+      <w:r>
+        <w:rPr>
+          <w:rFonts w:ascii="Courier New" w:hAnsi="Courier New" w:cs="Courier New"/>
+        </w:rPr>
+        <w:t>Dish</w:t>
+      </w:r>
+      <w:r>
+        <w:rPr>
+          <w:rFonts w:ascii="Courier New" w:hAnsi="Courier New" w:cs="Courier New"/>
+        </w:rPr>
+        <w:t>_ID</w:t>
+      </w:r>
+      <w:r>
+        <w:rPr>
+          <w:rFonts w:ascii="Courier New" w:hAnsi="Courier New" w:cs="Courier New"/>
+        </w:rPr>
+        <w:t>"</w:t>
+      </w:r>
+      <w:r>
+        <w:rPr>
+          <w:rFonts w:ascii="Courier New" w:hAnsi="Courier New" w:cs="Courier New"/>
+        </w:rPr>
+        <w:t xml:space="preserve"> AND ing_name=</w:t>
+      </w:r>
+      <w:r>
+        <w:rPr>
+          <w:rFonts w:ascii="Courier New" w:hAnsi="Courier New" w:cs="Courier New"/>
+        </w:rPr>
+        <w:t>"</w:t>
+      </w:r>
+      <w:r>
+        <w:rPr>
+          <w:rFonts w:ascii="Courier New" w:hAnsi="Courier New" w:cs="Courier New"/>
+        </w:rPr>
+        <w:t>Ing_Name</w:t>
+      </w:r>
+      <w:r>
+        <w:rPr>
+          <w:rFonts w:ascii="Courier New" w:hAnsi="Courier New" w:cs="Courier New"/>
+        </w:rPr>
+        <w:t>"</w:t>
+      </w:r>
+      <w:r>
+        <w:rPr>
+          <w:rFonts w:ascii="Courier New" w:hAnsi="Courier New" w:cs="Courier New"/>
+        </w:rPr>
+        <w:t>;' LANGUAGE 'sql';</w:t>
+      </w:r>
+    </w:p>
+    <w:p>
+      <w:pPr>
+        <w:pStyle w:val="Body"/>
+        <w:rPr>
+          <w:rFonts w:ascii="Courier New" w:hAnsi="Courier New" w:cs="Courier New"/>
+        </w:rPr>
+      </w:pPr>
+    </w:p>
+    <w:p>
+      <w:pPr>
+        <w:pStyle w:val="Body"/>
+      </w:pPr>
+      <w:r>
+        <w:rPr>
+          <w:rFonts w:ascii="Courier New" w:hAnsi="Courier New" w:cs="Courier New"/>
+        </w:rPr>
+        <w:t>CREATE FUNCTION "</w:t>
+      </w:r>
+      <w:r>
+        <w:rPr>
+          <w:rFonts w:ascii="Courier New" w:hAnsi="Courier New" w:cs="Courier New"/>
+          <w:b/>
+          <w:bCs/>
+          <w:color w:val="FF0000"/>
+        </w:rPr>
+        <w:t>spOrder_Dish_getNumberOfDishes</w:t>
+      </w:r>
+      <w:r>
+        <w:rPr>
+          <w:rFonts w:ascii="Courier New" w:hAnsi="Courier New" w:cs="Courier New"/>
+        </w:rPr>
+        <w:t>"(in order_id int, out num_dishes bigint) RETURNS bigint AS 'SELECT COUNT(*) FROM "Order_Dish" WHERE order_id="Order_ID"' LANGUAGE 'sql';</w:t>
+      </w:r>
+    </w:p>
+    <w:p>
+      <w:pPr>
+        <w:pStyle w:val="Body"/>
+      </w:pPr>
+    </w:p>
+    <w:p>
+      <w:pPr>
+        <w:pStyle w:val="Body"/>
+        <w:rPr>
+          <w:rFonts w:ascii="Courier New" w:hAnsi="Courier New" w:cs="Courier New"/>
+          <w:b/>
+          <w:bCs/>
+          <w:u w:val="single"/>
+        </w:rPr>
+      </w:pPr>
+      <w:r>
+        <w:rPr>
+          <w:rFonts w:ascii="Courier New" w:hAnsi="Courier New" w:cs="Courier New"/>
+          <w:b/>
+          <w:bCs/>
+          <w:u w:val="single"/>
+        </w:rPr>
+        <w:t>INGREDIENT_SUPPLIER</w:t>
+      </w:r>
+      <w:r>
+        <w:rPr>
+          <w:rFonts w:ascii="Courier New" w:hAnsi="Courier New" w:cs="Courier New"/>
+          <w:b/>
+          <w:bCs/>
+          <w:u w:val="single"/>
+        </w:rPr>
+        <w:t xml:space="preserve"> STORED PROCEDURES</w:t>
+      </w:r>
+    </w:p>
+    <w:p>
+      <w:pPr>
+        <w:pStyle w:val="Body"/>
+      </w:pPr>
+    </w:p>
+    <w:p>
+      <w:pPr>
+        <w:pStyle w:val="Body"/>
+        <w:rPr>
+          <w:rFonts w:ascii="Courier New" w:hAnsi="Courier New" w:cs="Courier New"/>
+        </w:rPr>
+      </w:pPr>
+      <w:r>
+        <w:rPr>
+          <w:rFonts w:ascii="Courier New" w:hAnsi="Courier New" w:cs="Courier New"/>
+        </w:rPr>
         <w:lastRenderedPageBreak/>
         <w:t>CREATE FUNCTION "</w:t>
       </w:r>
@@ -8264,13 +9631,31 @@
           <w:bCs/>
           <w:color w:val="FF0000"/>
         </w:rPr>
-        <w:t>spTable_InsertValue</w:t>
-      </w:r>
-      <w:r>
-        <w:rPr>
-          <w:rFonts w:ascii="Courier New" w:hAnsi="Courier New" w:cs="Courier New"/>
-        </w:rPr>
-        <w:t>"(location varchar, isoccupied boolean, waiter_id int) RETURNS void AS 'INSERT INTO "Table"("Location", "isOccupied", "waiter_ID") VALUES (location, isoccupied, waiter_id);' LANGUAGE 'sql';</w:t>
+        <w:t>spIngredient_Supplie</w:t>
+      </w:r>
+      <w:r>
+        <w:rPr>
+          <w:rFonts w:ascii="Courier New" w:hAnsi="Courier New" w:cs="Courier New"/>
+          <w:b/>
+          <w:bCs/>
+          <w:color w:val="FF0000"/>
+        </w:rPr>
+        <w:t>r</w:t>
+      </w:r>
+      <w:r>
+        <w:rPr>
+          <w:rFonts w:ascii="Courier New" w:hAnsi="Courier New" w:cs="Courier New"/>
+          <w:b/>
+          <w:bCs/>
+          <w:color w:val="FF0000"/>
+        </w:rPr>
+        <w:t>_GetAll</w:t>
+      </w:r>
+      <w:r>
+        <w:rPr>
+          <w:rFonts w:ascii="Courier New" w:hAnsi="Courier New" w:cs="Courier New"/>
+        </w:rPr>
+        <w:t>"() RETURNS SETOF "Ingredient_Supplier" AS 'SELECT * FROM "Ingredient_Supplier";' LANGUAGE 'sql';</w:t>
       </w:r>
     </w:p>
     <w:p>
@@ -8301,25 +9686,116 @@
           <w:bCs/>
           <w:color w:val="FF0000"/>
         </w:rPr>
-        <w:t>spTable_ModifyById</w:t>
-      </w:r>
-      <w:r>
-        <w:rPr>
-          <w:rFonts w:ascii="Courier New" w:hAnsi="Courier New" w:cs="Courier New"/>
-        </w:rPr>
-        <w:t>"(tableno int, location varchar, isoccupied boolean, waiter_id int)RETURNS void AS 'UPDATE "Table" SET "Location" = location, "isOccupied" = isoc</w:t>
-      </w:r>
-      <w:r>
-        <w:rPr>
-          <w:rFonts w:ascii="Courier New" w:hAnsi="Courier New" w:cs="Courier New"/>
-        </w:rPr>
-        <w:t>c</w:t>
-      </w:r>
-      <w:r>
-        <w:rPr>
-          <w:rFonts w:ascii="Courier New" w:hAnsi="Courier New" w:cs="Courier New"/>
-        </w:rPr>
-        <w:t>upied, "waiter_ID" = waiter_id WHERE tableno="TableNo";' LANGUAGE 'sql';</w:t>
+        <w:t>spIngredient_Supplier_GetById</w:t>
+      </w:r>
+      <w:r>
+        <w:rPr>
+          <w:rFonts w:ascii="Courier New" w:hAnsi="Courier New" w:cs="Courier New"/>
+          <w:color w:val="000000" w:themeColor="text1"/>
+        </w:rPr>
+        <w:t>"(</w:t>
+      </w:r>
+      <w:r>
+        <w:rPr>
+          <w:rFonts w:ascii="Courier New" w:hAnsi="Courier New" w:cs="Courier New"/>
+        </w:rPr>
+        <w:t xml:space="preserve">supplier varchar, ing_name varchar) RETURNS "Ingredient_Supplier" AS 'SELECT * FROM "Ingredient_Supplier" WHERE </w:t>
+      </w:r>
+      <w:r>
+        <w:rPr>
+          <w:rFonts w:ascii="Courier New" w:hAnsi="Courier New" w:cs="Courier New"/>
+        </w:rPr>
+        <w:t>LOWER(</w:t>
+      </w:r>
+      <w:r>
+        <w:rPr>
+          <w:rFonts w:ascii="Courier New" w:hAnsi="Courier New" w:cs="Courier New"/>
+        </w:rPr>
+        <w:t>supplier</w:t>
+      </w:r>
+      <w:r>
+        <w:rPr>
+          <w:rFonts w:ascii="Courier New" w:hAnsi="Courier New" w:cs="Courier New"/>
+        </w:rPr>
+        <w:t>)</w:t>
+      </w:r>
+      <w:r>
+        <w:rPr>
+          <w:rFonts w:ascii="Courier New" w:hAnsi="Courier New" w:cs="Courier New"/>
+        </w:rPr>
+        <w:t>=</w:t>
+      </w:r>
+      <w:r>
+        <w:rPr>
+          <w:rFonts w:ascii="Courier New" w:hAnsi="Courier New" w:cs="Courier New"/>
+        </w:rPr>
+        <w:t>LOWER(</w:t>
+      </w:r>
+      <w:r>
+        <w:rPr>
+          <w:rFonts w:ascii="Courier New" w:hAnsi="Courier New" w:cs="Courier New"/>
+        </w:rPr>
+        <w:t>"Supplier"</w:t>
+      </w:r>
+      <w:r>
+        <w:rPr>
+          <w:rFonts w:ascii="Courier New" w:hAnsi="Courier New" w:cs="Courier New"/>
+        </w:rPr>
+        <w:t>)</w:t>
+      </w:r>
+      <w:r>
+        <w:rPr>
+          <w:rFonts w:ascii="Courier New" w:hAnsi="Courier New" w:cs="Courier New"/>
+        </w:rPr>
+        <w:t xml:space="preserve"> AND </w:t>
+      </w:r>
+      <w:r>
+        <w:rPr>
+          <w:rFonts w:ascii="Courier New" w:hAnsi="Courier New" w:cs="Courier New"/>
+        </w:rPr>
+        <w:t>LOWER(</w:t>
+      </w:r>
+      <w:r>
+        <w:rPr>
+          <w:rFonts w:ascii="Courier New" w:hAnsi="Courier New" w:cs="Courier New"/>
+        </w:rPr>
+        <w:t>ing_name</w:t>
+      </w:r>
+      <w:r>
+        <w:rPr>
+          <w:rFonts w:ascii="Courier New" w:hAnsi="Courier New" w:cs="Courier New"/>
+        </w:rPr>
+        <w:t>)</w:t>
+      </w:r>
+      <w:r>
+        <w:rPr>
+          <w:rFonts w:ascii="Courier New" w:hAnsi="Courier New" w:cs="Courier New"/>
+        </w:rPr>
+        <w:t>=</w:t>
+      </w:r>
+      <w:r>
+        <w:rPr>
+          <w:rFonts w:ascii="Courier New" w:hAnsi="Courier New" w:cs="Courier New"/>
+        </w:rPr>
+        <w:t>LOWER(</w:t>
+      </w:r>
+      <w:r>
+        <w:rPr>
+          <w:rFonts w:ascii="Courier New" w:hAnsi="Courier New" w:cs="Courier New"/>
+        </w:rPr>
+        <w:t>"Ing_Name"</w:t>
+      </w:r>
+      <w:r>
+        <w:rPr>
+          <w:rFonts w:ascii="Courier New" w:hAnsi="Courier New" w:cs="Courier New"/>
+        </w:rPr>
+        <w:t>)</w:t>
+      </w:r>
+      <w:r>
+        <w:rPr>
+          <w:rFonts w:ascii="Courier New" w:hAnsi="Courier New" w:cs="Courier New"/>
+        </w:rPr>
+        <w:t>;' LANGUAGE 'sql';</w:t>
       </w:r>
     </w:p>
     <w:p>
@@ -8350,29 +9826,44 @@
           <w:bCs/>
           <w:color w:val="FF0000"/>
         </w:rPr>
-        <w:t>spTable_DeleteById</w:t>
-      </w:r>
-      <w:r>
-        <w:rPr>
-          <w:rFonts w:ascii="Courier New" w:hAnsi="Courier New" w:cs="Courier New"/>
-        </w:rPr>
-        <w:t>"(tableno int) RETURNS void AS 'DELETE FROM "Table" WHERE tableno ="TableNo";' LANGUAGE 'sql';</w:t>
-      </w:r>
-    </w:p>
-    <w:p>
-      <w:pPr>
-        <w:pStyle w:val="Body"/>
-        <w:rPr>
-          <w:rFonts w:ascii="Courier New" w:hAnsi="Courier New" w:cs="Courier New"/>
-        </w:rPr>
-      </w:pPr>
-    </w:p>
-    <w:p>
-      <w:pPr>
-        <w:pStyle w:val="Body"/>
-        <w:rPr>
-          <w:rFonts w:ascii="Courier New" w:hAnsi="Courier New" w:cs="Courier New"/>
-        </w:rPr>
+        <w:t>spIngredient_Supplier</w:t>
+      </w:r>
+      <w:r>
+        <w:rPr>
+          <w:rFonts w:ascii="Courier New" w:hAnsi="Courier New" w:cs="Courier New"/>
+          <w:b/>
+          <w:bCs/>
+          <w:color w:val="FF0000"/>
+        </w:rPr>
+        <w:t>_</w:t>
+      </w:r>
+      <w:r>
+        <w:rPr>
+          <w:rFonts w:ascii="Courier New" w:hAnsi="Courier New" w:cs="Courier New"/>
+          <w:b/>
+          <w:bCs/>
+          <w:color w:val="FF0000"/>
+        </w:rPr>
+        <w:t>InsertValue</w:t>
+      </w:r>
+      <w:r>
+        <w:rPr>
+          <w:rFonts w:ascii="Courier New" w:hAnsi="Courier New" w:cs="Courier New"/>
+        </w:rPr>
+        <w:t>"(supplier varchar, ing_name varchar) RETURNS void AS 'INSERT INTO "Ingredient_Supplier"("Supplier", "Ing_Name") VALUES (supplier, ing_name);' LANGUAGE 'sql';</w:t>
+      </w:r>
+    </w:p>
+    <w:p>
+      <w:pPr>
+        <w:pStyle w:val="Body"/>
+        <w:rPr>
+          <w:rFonts w:ascii="Courier New" w:hAnsi="Courier New" w:cs="Courier New"/>
+        </w:rPr>
+      </w:pPr>
+    </w:p>
+    <w:p>
+      <w:pPr>
+        <w:pStyle w:val="Body"/>
       </w:pPr>
       <w:r>
         <w:rPr>
@@ -8387,34 +9878,25 @@
           <w:bCs/>
           <w:color w:val="FF0000"/>
         </w:rPr>
-        <w:t>s</w:t>
-      </w:r>
-      <w:r>
-        <w:rPr>
-          <w:rFonts w:ascii="Courier New" w:hAnsi="Courier New" w:cs="Courier New"/>
-          <w:b/>
-          <w:bCs/>
-          <w:color w:val="FF0000"/>
-        </w:rPr>
-        <w:t>pTable</w:t>
-      </w:r>
-      <w:r>
-        <w:rPr>
-          <w:rFonts w:ascii="Courier New" w:hAnsi="Courier New" w:cs="Courier New"/>
-          <w:b/>
-          <w:bCs/>
-          <w:color w:val="FF0000"/>
-        </w:rPr>
-        <w:t>_</w:t>
-      </w:r>
-      <w:r>
-        <w:rPr>
-          <w:rFonts w:ascii="Courier New" w:hAnsi="Courier New" w:cs="Courier New"/>
-          <w:b/>
-          <w:bCs/>
-          <w:color w:val="FF0000"/>
-        </w:rPr>
-        <w:t>GetWaitedBy</w:t>
+        <w:t>sp</w:t>
+      </w:r>
+      <w:r>
+        <w:rPr>
+          <w:rFonts w:ascii="Courier New" w:hAnsi="Courier New" w:cs="Courier New"/>
+          <w:b/>
+          <w:bCs/>
+          <w:color w:val="FF0000"/>
+        </w:rPr>
+        <w:t>Ingredient_Supplier</w:t>
+      </w:r>
+      <w:r>
+        <w:rPr>
+          <w:rFonts w:ascii="Courier New" w:hAnsi="Courier New" w:cs="Courier New"/>
+          <w:b/>
+          <w:bCs/>
+          <w:color w:val="FF0000"/>
+        </w:rPr>
+        <w:t>_DeleteById</w:t>
       </w:r>
       <w:r>
         <w:rPr>
@@ -8426,19 +9908,67 @@
         <w:rPr>
           <w:rFonts w:ascii="Courier New" w:hAnsi="Courier New" w:cs="Courier New"/>
         </w:rPr>
-        <w:t>waiter</w:t>
-      </w:r>
-      <w:r>
-        <w:rPr>
-          <w:rFonts w:ascii="Courier New" w:hAnsi="Courier New" w:cs="Courier New"/>
-        </w:rPr>
-        <w:t xml:space="preserve">_id integer) RETURNS </w:t>
-      </w:r>
-      <w:r>
-        <w:rPr>
-          <w:rFonts w:ascii="Courier New" w:hAnsi="Courier New" w:cs="Courier New"/>
-        </w:rPr>
-        <w:t xml:space="preserve">SETOF </w:t>
+        <w:t>supplier</w:t>
+      </w:r>
+      <w:r>
+        <w:rPr>
+          <w:rFonts w:ascii="Courier New" w:hAnsi="Courier New" w:cs="Courier New"/>
+        </w:rPr>
+        <w:t xml:space="preserve"> </w:t>
+      </w:r>
+      <w:r>
+        <w:rPr>
+          <w:rFonts w:ascii="Courier New" w:hAnsi="Courier New" w:cs="Courier New"/>
+        </w:rPr>
+        <w:t>varchar</w:t>
+      </w:r>
+      <w:r>
+        <w:rPr>
+          <w:rFonts w:ascii="Courier New" w:hAnsi="Courier New" w:cs="Courier New"/>
+        </w:rPr>
+        <w:t>, ing_name varchar</w:t>
+      </w:r>
+      <w:r>
+        <w:rPr>
+          <w:rFonts w:ascii="Courier New" w:hAnsi="Courier New" w:cs="Courier New"/>
+        </w:rPr>
+        <w:t>) RETURNS void AS 'DELETE FROM "</w:t>
+      </w:r>
+      <w:r>
+        <w:rPr>
+          <w:rFonts w:ascii="Courier New" w:hAnsi="Courier New" w:cs="Courier New"/>
+        </w:rPr>
+        <w:t>Ingredient</w:t>
+      </w:r>
+      <w:r>
+        <w:rPr>
+          <w:rFonts w:ascii="Courier New" w:hAnsi="Courier New" w:cs="Courier New"/>
+        </w:rPr>
+        <w:t>_Supplier</w:t>
+      </w:r>
+      <w:r>
+        <w:rPr>
+          <w:rFonts w:ascii="Courier New" w:hAnsi="Courier New" w:cs="Courier New"/>
+        </w:rPr>
+        <w:t xml:space="preserve">" WHERE </w:t>
+      </w:r>
+      <w:r>
+        <w:rPr>
+          <w:rFonts w:ascii="Courier New" w:hAnsi="Courier New" w:cs="Courier New"/>
+        </w:rPr>
+        <w:t>LOWER(supplier)</w:t>
+      </w:r>
+      <w:r>
+        <w:rPr>
+          <w:rFonts w:ascii="Courier New" w:hAnsi="Courier New" w:cs="Courier New"/>
+        </w:rPr>
+        <w:t>=</w:t>
+      </w:r>
+      <w:r>
+        <w:rPr>
+          <w:rFonts w:ascii="Courier New" w:hAnsi="Courier New" w:cs="Courier New"/>
+        </w:rPr>
+        <w:t>LOWER(</w:t>
       </w:r>
       <w:r>
         <w:rPr>
@@ -8450,97 +9980,85 @@
         <w:rPr>
           <w:rFonts w:ascii="Courier New" w:hAnsi="Courier New" w:cs="Courier New"/>
         </w:rPr>
-        <w:t>Table</w:t>
-      </w:r>
-      <w:r>
-        <w:rPr>
-          <w:rFonts w:ascii="Courier New" w:hAnsi="Courier New" w:cs="Courier New"/>
-        </w:rPr>
-        <w:t>" AS $$</w:t>
-      </w:r>
-      <w:r>
-        <w:rPr>
-          <w:rFonts w:ascii="Courier New" w:hAnsi="Courier New" w:cs="Courier New"/>
-        </w:rPr>
-        <w:t xml:space="preserve"> </w:t>
-      </w:r>
-      <w:r>
-        <w:rPr>
-          <w:rFonts w:ascii="Courier New" w:hAnsi="Courier New" w:cs="Courier New"/>
-        </w:rPr>
-        <w:t>SELECT * FROM "</w:t>
-      </w:r>
-      <w:r>
-        <w:rPr>
-          <w:rFonts w:ascii="Courier New" w:hAnsi="Courier New" w:cs="Courier New"/>
-        </w:rPr>
-        <w:t>Table</w:t>
-      </w:r>
-      <w:r>
-        <w:rPr>
-          <w:rFonts w:ascii="Courier New" w:hAnsi="Courier New" w:cs="Courier New"/>
-        </w:rPr>
-        <w:t xml:space="preserve">" AS </w:t>
-      </w:r>
-      <w:r>
-        <w:rPr>
-          <w:rFonts w:ascii="Courier New" w:hAnsi="Courier New" w:cs="Courier New"/>
-        </w:rPr>
-        <w:t>t</w:t>
-      </w:r>
-      <w:r>
-        <w:rPr>
-          <w:rFonts w:ascii="Courier New" w:hAnsi="Courier New" w:cs="Courier New"/>
-        </w:rPr>
-        <w:t xml:space="preserve"> WHERE </w:t>
-      </w:r>
-      <w:r>
-        <w:rPr>
-          <w:rFonts w:ascii="Courier New" w:hAnsi="Courier New" w:cs="Courier New"/>
-        </w:rPr>
-        <w:t>t</w:t>
-      </w:r>
-      <w:r>
-        <w:rPr>
-          <w:rFonts w:ascii="Courier New" w:hAnsi="Courier New" w:cs="Courier New"/>
-        </w:rPr>
-        <w:t>."</w:t>
-      </w:r>
-      <w:r>
-        <w:rPr>
-          <w:rFonts w:ascii="Courier New" w:hAnsi="Courier New" w:cs="Courier New"/>
-        </w:rPr>
-        <w:t>waiter_ID</w:t>
-      </w:r>
-      <w:r>
-        <w:rPr>
-          <w:rFonts w:ascii="Courier New" w:hAnsi="Courier New" w:cs="Courier New"/>
-        </w:rPr>
-        <w:t>"=</w:t>
-      </w:r>
-      <w:r>
-        <w:rPr>
-          <w:rFonts w:ascii="Courier New" w:hAnsi="Courier New" w:cs="Courier New"/>
-        </w:rPr>
-        <w:t>waiter</w:t>
-      </w:r>
-      <w:r>
-        <w:rPr>
-          <w:rFonts w:ascii="Courier New" w:hAnsi="Courier New" w:cs="Courier New"/>
-        </w:rPr>
-        <w:t>_id;</w:t>
-      </w:r>
-      <w:r>
-        <w:rPr>
-          <w:rFonts w:ascii="Courier New" w:hAnsi="Courier New" w:cs="Courier New"/>
-        </w:rPr>
-        <w:t xml:space="preserve"> </w:t>
-      </w:r>
-      <w:r>
-        <w:rPr>
-          <w:rFonts w:ascii="Courier New" w:hAnsi="Courier New" w:cs="Courier New"/>
-        </w:rPr>
-        <w:t>$$ LANGUAGE 'sql';</w:t>
+        <w:t>Supplier</w:t>
+      </w:r>
+      <w:r>
+        <w:rPr>
+          <w:rFonts w:ascii="Courier New" w:hAnsi="Courier New" w:cs="Courier New"/>
+        </w:rPr>
+        <w:t>"</w:t>
+      </w:r>
+      <w:r>
+        <w:rPr>
+          <w:rFonts w:ascii="Courier New" w:hAnsi="Courier New" w:cs="Courier New"/>
+        </w:rPr>
+        <w:t>)</w:t>
+      </w:r>
+      <w:r>
+        <w:rPr>
+          <w:rFonts w:ascii="Courier New" w:hAnsi="Courier New" w:cs="Courier New"/>
+        </w:rPr>
+        <w:t xml:space="preserve"> AND </w:t>
+      </w:r>
+      <w:r>
+        <w:rPr>
+          <w:rFonts w:ascii="Courier New" w:hAnsi="Courier New" w:cs="Courier New"/>
+        </w:rPr>
+        <w:t>LOWER(</w:t>
+      </w:r>
+      <w:r>
+        <w:rPr>
+          <w:rFonts w:ascii="Courier New" w:hAnsi="Courier New" w:cs="Courier New"/>
+        </w:rPr>
+        <w:t>ing_name</w:t>
+      </w:r>
+      <w:r>
+        <w:rPr>
+          <w:rFonts w:ascii="Courier New" w:hAnsi="Courier New" w:cs="Courier New"/>
+        </w:rPr>
+        <w:t>)</w:t>
+      </w:r>
+      <w:r>
+        <w:rPr>
+          <w:rFonts w:ascii="Courier New" w:hAnsi="Courier New" w:cs="Courier New"/>
+        </w:rPr>
+        <w:t>=</w:t>
+      </w:r>
+      <w:r>
+        <w:rPr>
+          <w:rFonts w:ascii="Courier New" w:hAnsi="Courier New" w:cs="Courier New"/>
+        </w:rPr>
+        <w:t>LOWER(</w:t>
+      </w:r>
+      <w:r>
+        <w:rPr>
+          <w:rFonts w:ascii="Courier New" w:hAnsi="Courier New" w:cs="Courier New"/>
+        </w:rPr>
+        <w:t>"</w:t>
+      </w:r>
+      <w:r>
+        <w:rPr>
+          <w:rFonts w:ascii="Courier New" w:hAnsi="Courier New" w:cs="Courier New"/>
+        </w:rPr>
+        <w:t>Ing_Name</w:t>
+      </w:r>
+      <w:r>
+        <w:rPr>
+          <w:rFonts w:ascii="Courier New" w:hAnsi="Courier New" w:cs="Courier New"/>
+        </w:rPr>
+        <w:t>"</w:t>
+      </w:r>
+      <w:r>
+        <w:rPr>
+          <w:rFonts w:ascii="Courier New" w:hAnsi="Courier New" w:cs="Courier New"/>
+        </w:rPr>
+        <w:t>)</w:t>
+      </w:r>
+      <w:r>
+        <w:rPr>
+          <w:rFonts w:ascii="Courier New" w:hAnsi="Courier New" w:cs="Courier New"/>
+        </w:rPr>
+        <w:t>;' LANGUAGE 'sql';</w:t>
       </w:r>
     </w:p>
     <w:p>
@@ -8571,496 +10089,55 @@
           <w:bCs/>
           <w:color w:val="FF0000"/>
         </w:rPr>
-        <w:t>spTable_MakeOccupied</w:t>
-      </w:r>
-      <w:r>
-        <w:rPr>
-          <w:rFonts w:ascii="Courier New" w:hAnsi="Courier New" w:cs="Courier New"/>
-        </w:rPr>
-        <w:t>"(tableno int)RETURNS void AS 'UPDATE "Table" SET "</w:t>
-      </w:r>
-      <w:r>
-        <w:rPr>
-          <w:rFonts w:ascii="Courier New" w:hAnsi="Courier New" w:cs="Courier New"/>
-        </w:rPr>
-        <w:t>isOccupied</w:t>
-      </w:r>
-      <w:r>
-        <w:rPr>
-          <w:rFonts w:ascii="Courier New" w:hAnsi="Courier New" w:cs="Courier New"/>
-        </w:rPr>
-        <w:t xml:space="preserve">" = </w:t>
-      </w:r>
-      <w:r>
-        <w:rPr>
-          <w:rFonts w:ascii="Courier New" w:hAnsi="Courier New" w:cs="Courier New"/>
-        </w:rPr>
-        <w:t>true</w:t>
-      </w:r>
-      <w:r>
-        <w:rPr>
-          <w:rFonts w:ascii="Courier New" w:hAnsi="Courier New" w:cs="Courier New"/>
-        </w:rPr>
-        <w:t xml:space="preserve"> WHERE tableno="TableNo";' LANGUAGE 'sql';</w:t>
-      </w:r>
-    </w:p>
-    <w:p>
-      <w:pPr>
-        <w:pStyle w:val="Body"/>
-        <w:rPr>
-          <w:rFonts w:ascii="Courier New" w:hAnsi="Courier New" w:cs="Courier New"/>
-        </w:rPr>
-      </w:pPr>
-    </w:p>
-    <w:p>
-      <w:pPr>
-        <w:pStyle w:val="Body"/>
-        <w:rPr>
-          <w:rFonts w:ascii="Courier New" w:hAnsi="Courier New" w:cs="Courier New"/>
-        </w:rPr>
-      </w:pPr>
-      <w:r>
-        <w:rPr>
-          <w:rFonts w:ascii="Courier New" w:hAnsi="Courier New" w:cs="Courier New"/>
-        </w:rPr>
-        <w:t xml:space="preserve">CREATE FUNCTION </w:t>
-      </w:r>
-      <w:r>
-        <w:rPr>
-          <w:rFonts w:ascii="Courier New" w:hAnsi="Courier New" w:cs="Courier New"/>
-        </w:rPr>
-        <w:t>"</w:t>
-      </w:r>
-      <w:r>
-        <w:rPr>
-          <w:rFonts w:ascii="Courier New" w:hAnsi="Courier New" w:cs="Courier New"/>
-          <w:b/>
-          <w:bCs/>
-          <w:color w:val="FF0000"/>
-        </w:rPr>
-        <w:t>spTable_MakeDisoccupied</w:t>
-      </w:r>
-      <w:r>
-        <w:rPr>
-          <w:rFonts w:ascii="Courier New" w:hAnsi="Courier New" w:cs="Courier New"/>
-        </w:rPr>
-        <w:t>"(t</w:t>
-      </w:r>
-      <w:r>
-        <w:rPr>
-          <w:rFonts w:ascii="Courier New" w:hAnsi="Courier New" w:cs="Courier New"/>
-        </w:rPr>
-        <w:t>ableno int)RETURNS void AS 'UPDATE "Table" SET "</w:t>
-      </w:r>
-      <w:r>
-        <w:rPr>
-          <w:rFonts w:ascii="Courier New" w:hAnsi="Courier New" w:cs="Courier New"/>
-        </w:rPr>
-        <w:t>isOccupied</w:t>
-      </w:r>
-      <w:r>
-        <w:rPr>
-          <w:rFonts w:ascii="Courier New" w:hAnsi="Courier New" w:cs="Courier New"/>
-        </w:rPr>
-        <w:t>" =</w:t>
-      </w:r>
-      <w:r>
-        <w:rPr>
-          <w:rFonts w:ascii="Courier New" w:hAnsi="Courier New" w:cs="Courier New"/>
-        </w:rPr>
-        <w:t xml:space="preserve"> false</w:t>
-      </w:r>
-      <w:r>
-        <w:rPr>
-          <w:rFonts w:ascii="Courier New" w:hAnsi="Courier New" w:cs="Courier New"/>
-        </w:rPr>
-        <w:t xml:space="preserve"> WHERE tableno="TableNo";' LANGUAGE 'sql';</w:t>
-      </w:r>
-    </w:p>
-    <w:p>
-      <w:pPr>
-        <w:pStyle w:val="Body"/>
-        <w:rPr>
-          <w:rFonts w:ascii="Courier New" w:hAnsi="Courier New" w:cs="Courier New"/>
-        </w:rPr>
-      </w:pPr>
-    </w:p>
-    <w:p>
-      <w:pPr>
-        <w:pStyle w:val="Body"/>
-        <w:rPr>
-          <w:rFonts w:ascii="Courier New" w:hAnsi="Courier New" w:cs="Courier New"/>
-        </w:rPr>
-      </w:pPr>
-      <w:r>
-        <w:rPr>
-          <w:rFonts w:ascii="Courier New" w:hAnsi="Courier New" w:cs="Courier New"/>
-        </w:rPr>
-        <w:t>CREATE FUNCTION "</w:t>
-      </w:r>
-      <w:r>
-        <w:rPr>
-          <w:rFonts w:ascii="Courier New" w:hAnsi="Courier New" w:cs="Courier New"/>
-          <w:b/>
-          <w:bCs/>
-          <w:color w:val="FF0000"/>
-        </w:rPr>
-        <w:t>spTable_</w:t>
-      </w:r>
-      <w:bookmarkStart w:id="12" w:name="OLE_LINK13"/>
-      <w:bookmarkStart w:id="13" w:name="OLE_LINK14"/>
-      <w:r>
-        <w:rPr>
-          <w:rFonts w:ascii="Courier New" w:hAnsi="Courier New" w:cs="Courier New"/>
-          <w:b/>
-          <w:bCs/>
-          <w:color w:val="FF0000"/>
-        </w:rPr>
-        <w:t>G</w:t>
-      </w:r>
-      <w:r>
-        <w:rPr>
-          <w:rFonts w:ascii="Courier New" w:hAnsi="Courier New" w:cs="Courier New"/>
-          <w:b/>
-          <w:bCs/>
-          <w:color w:val="FF0000"/>
-        </w:rPr>
-        <w:t>etOccupied</w:t>
-      </w:r>
-      <w:bookmarkEnd w:id="12"/>
-      <w:bookmarkEnd w:id="13"/>
-      <w:r>
-        <w:rPr>
-          <w:rFonts w:ascii="Courier New" w:hAnsi="Courier New" w:cs="Courier New"/>
-        </w:rPr>
-        <w:t>"()</w:t>
-      </w:r>
-      <w:r>
-        <w:rPr>
-          <w:rFonts w:ascii="Courier New" w:hAnsi="Courier New" w:cs="Courier New"/>
-        </w:rPr>
-        <w:t xml:space="preserve"> </w:t>
-      </w:r>
-      <w:r>
-        <w:rPr>
-          <w:rFonts w:ascii="Courier New" w:hAnsi="Courier New" w:cs="Courier New"/>
-        </w:rPr>
-        <w:t>RETURNS SETOF "Table" AS $$</w:t>
-      </w:r>
-      <w:r>
-        <w:rPr>
-          <w:rFonts w:ascii="Courier New" w:hAnsi="Courier New" w:cs="Courier New"/>
-        </w:rPr>
-        <w:t xml:space="preserve"> </w:t>
-      </w:r>
-      <w:r>
-        <w:rPr>
-          <w:rFonts w:ascii="Courier New" w:hAnsi="Courier New" w:cs="Courier New"/>
-        </w:rPr>
-        <w:t>SELECT * FROM "Table" WHERE "isOccupied"=true;</w:t>
-      </w:r>
-      <w:r>
-        <w:rPr>
-          <w:rFonts w:ascii="Courier New" w:hAnsi="Courier New" w:cs="Courier New"/>
-        </w:rPr>
-        <w:t xml:space="preserve"> </w:t>
-      </w:r>
-      <w:r>
-        <w:rPr>
-          <w:rFonts w:ascii="Courier New" w:hAnsi="Courier New" w:cs="Courier New"/>
-        </w:rPr>
-        <w:t>$$</w:t>
-      </w:r>
-      <w:r>
-        <w:rPr>
-          <w:rFonts w:ascii="Courier New" w:hAnsi="Courier New" w:cs="Courier New"/>
-        </w:rPr>
-        <w:t xml:space="preserve"> </w:t>
-      </w:r>
-      <w:r>
-        <w:rPr>
-          <w:rFonts w:ascii="Courier New" w:hAnsi="Courier New" w:cs="Courier New"/>
-        </w:rPr>
-        <w:t>LANGUAGE 'sql';</w:t>
-      </w:r>
-    </w:p>
-    <w:p>
-      <w:pPr>
-        <w:pStyle w:val="Body"/>
-      </w:pPr>
-    </w:p>
-    <w:p>
-      <w:pPr>
-        <w:pStyle w:val="Body"/>
-        <w:rPr>
-          <w:rFonts w:ascii="Courier New" w:hAnsi="Courier New" w:cs="Courier New"/>
-          <w:b/>
-          <w:bCs/>
-          <w:u w:val="single"/>
-        </w:rPr>
-      </w:pPr>
-      <w:r>
-        <w:rPr>
-          <w:rFonts w:ascii="Courier New" w:hAnsi="Courier New" w:cs="Courier New"/>
-          <w:b/>
-          <w:bCs/>
-          <w:u w:val="single"/>
-        </w:rPr>
-        <w:t>DISH_INGREDIENT</w:t>
-      </w:r>
-      <w:r>
-        <w:rPr>
-          <w:rFonts w:ascii="Courier New" w:hAnsi="Courier New" w:cs="Courier New"/>
-          <w:b/>
-          <w:bCs/>
-          <w:u w:val="single"/>
-        </w:rPr>
-        <w:t xml:space="preserve"> STORED PROCEDURES</w:t>
-      </w:r>
-    </w:p>
-    <w:p>
-      <w:pPr>
-        <w:pStyle w:val="Body"/>
-      </w:pPr>
-    </w:p>
-    <w:p>
-      <w:pPr>
-        <w:pStyle w:val="Body"/>
-        <w:rPr>
-          <w:rFonts w:ascii="Courier New" w:hAnsi="Courier New" w:cs="Courier New"/>
-        </w:rPr>
-      </w:pPr>
-      <w:r>
-        <w:rPr>
-          <w:rFonts w:ascii="Courier New" w:hAnsi="Courier New" w:cs="Courier New"/>
-        </w:rPr>
-        <w:t>CREATE FUNCTION "</w:t>
-      </w:r>
-      <w:r>
-        <w:rPr>
-          <w:rFonts w:ascii="Courier New" w:hAnsi="Courier New" w:cs="Courier New"/>
-          <w:b/>
-          <w:bCs/>
-          <w:color w:val="FF0000"/>
-        </w:rPr>
-        <w:t>sp</w:t>
-      </w:r>
-      <w:r>
-        <w:rPr>
-          <w:rFonts w:ascii="Courier New" w:hAnsi="Courier New" w:cs="Courier New"/>
-          <w:b/>
-          <w:bCs/>
-          <w:color w:val="FF0000"/>
-        </w:rPr>
-        <w:t>Dish_Ingredient</w:t>
-      </w:r>
-      <w:r>
-        <w:rPr>
-          <w:rFonts w:ascii="Courier New" w:hAnsi="Courier New" w:cs="Courier New"/>
-          <w:b/>
-          <w:bCs/>
-          <w:color w:val="FF0000"/>
-        </w:rPr>
-        <w:t>_GetAll</w:t>
-      </w:r>
-      <w:r>
-        <w:rPr>
-          <w:rFonts w:ascii="Courier New" w:hAnsi="Courier New" w:cs="Courier New"/>
-        </w:rPr>
-        <w:t>"() RETURNS SETOF "</w:t>
-      </w:r>
-      <w:r>
-        <w:rPr>
-          <w:rFonts w:ascii="Courier New" w:hAnsi="Courier New" w:cs="Courier New"/>
-        </w:rPr>
-        <w:t>Dish_Ingredient</w:t>
-      </w:r>
-      <w:r>
-        <w:rPr>
-          <w:rFonts w:ascii="Courier New" w:hAnsi="Courier New" w:cs="Courier New"/>
-        </w:rPr>
-        <w:t>" AS 'SELECT * FROM "</w:t>
-      </w:r>
-      <w:r>
-        <w:rPr>
-          <w:rFonts w:ascii="Courier New" w:hAnsi="Courier New" w:cs="Courier New"/>
-        </w:rPr>
-        <w:t>Dish_Ingredient</w:t>
-      </w:r>
-      <w:r>
-        <w:rPr>
-          <w:rFonts w:ascii="Courier New" w:hAnsi="Courier New" w:cs="Courier New"/>
-        </w:rPr>
-        <w:t>";' LANGUAGE 'sql';</w:t>
-      </w:r>
-    </w:p>
-    <w:p>
-      <w:pPr>
-        <w:pStyle w:val="Body"/>
-        <w:rPr>
-          <w:rFonts w:ascii="Courier New" w:hAnsi="Courier New" w:cs="Courier New"/>
-        </w:rPr>
-      </w:pPr>
-    </w:p>
-    <w:p>
-      <w:pPr>
-        <w:pStyle w:val="Body"/>
-        <w:rPr>
-          <w:rFonts w:ascii="Courier New" w:hAnsi="Courier New" w:cs="Courier New"/>
-        </w:rPr>
-      </w:pPr>
-      <w:r>
-        <w:rPr>
-          <w:rFonts w:ascii="Courier New" w:hAnsi="Courier New" w:cs="Courier New"/>
-        </w:rPr>
-        <w:t>CREATE FUNCTION "</w:t>
-      </w:r>
-      <w:r>
-        <w:rPr>
-          <w:rFonts w:ascii="Courier New" w:hAnsi="Courier New" w:cs="Courier New"/>
-          <w:b/>
-          <w:bCs/>
-          <w:color w:val="FF0000"/>
-        </w:rPr>
-        <w:t>sp</w:t>
-      </w:r>
-      <w:r>
-        <w:rPr>
-          <w:rFonts w:ascii="Courier New" w:hAnsi="Courier New" w:cs="Courier New"/>
-          <w:b/>
-          <w:bCs/>
-          <w:color w:val="FF0000"/>
-        </w:rPr>
-        <w:t>Dish_Ingredient</w:t>
-      </w:r>
-      <w:r>
-        <w:rPr>
-          <w:rFonts w:ascii="Courier New" w:hAnsi="Courier New" w:cs="Courier New"/>
-          <w:b/>
-          <w:bCs/>
-          <w:color w:val="FF0000"/>
-        </w:rPr>
-        <w:t>_GetById</w:t>
-      </w:r>
-      <w:r>
-        <w:rPr>
-          <w:rFonts w:ascii="Courier New" w:hAnsi="Courier New" w:cs="Courier New"/>
-        </w:rPr>
-        <w:t>"(</w:t>
-      </w:r>
-      <w:r>
-        <w:rPr>
-          <w:rFonts w:ascii="Courier New" w:hAnsi="Courier New" w:cs="Courier New"/>
-        </w:rPr>
-        <w:t>dish</w:t>
-      </w:r>
-      <w:r>
-        <w:rPr>
-          <w:rFonts w:ascii="Courier New" w:hAnsi="Courier New" w:cs="Courier New"/>
-        </w:rPr>
-        <w:t>_id</w:t>
-      </w:r>
-      <w:r>
-        <w:rPr>
-          <w:rFonts w:ascii="Courier New" w:hAnsi="Courier New" w:cs="Courier New"/>
-        </w:rPr>
-        <w:t xml:space="preserve"> int</w:t>
-      </w:r>
-      <w:r>
-        <w:rPr>
-          <w:rFonts w:ascii="Courier New" w:hAnsi="Courier New" w:cs="Courier New"/>
-        </w:rPr>
-        <w:t>, ing_name varchar</w:t>
-      </w:r>
-      <w:r>
-        <w:rPr>
-          <w:rFonts w:ascii="Courier New" w:hAnsi="Courier New" w:cs="Courier New"/>
-        </w:rPr>
-        <w:t>) RETURNS "</w:t>
-      </w:r>
-      <w:r>
-        <w:rPr>
-          <w:rFonts w:ascii="Courier New" w:hAnsi="Courier New" w:cs="Courier New"/>
-        </w:rPr>
-        <w:t>Dish_Ingredient</w:t>
-      </w:r>
-      <w:r>
-        <w:rPr>
-          <w:rFonts w:ascii="Courier New" w:hAnsi="Courier New" w:cs="Courier New"/>
-        </w:rPr>
-        <w:t>" AS 'SELECT * FROM "</w:t>
-      </w:r>
-      <w:r>
-        <w:rPr>
-          <w:rFonts w:ascii="Courier New" w:hAnsi="Courier New" w:cs="Courier New"/>
-        </w:rPr>
-        <w:t>Dish_Ingredient</w:t>
-      </w:r>
-      <w:r>
-        <w:rPr>
-          <w:rFonts w:ascii="Courier New" w:hAnsi="Courier New" w:cs="Courier New"/>
-        </w:rPr>
-        <w:t xml:space="preserve">" WHERE </w:t>
-      </w:r>
-      <w:r>
-        <w:rPr>
-          <w:rFonts w:ascii="Courier New" w:hAnsi="Courier New" w:cs="Courier New"/>
-        </w:rPr>
-        <w:t>dish</w:t>
-      </w:r>
-      <w:r>
-        <w:rPr>
-          <w:rFonts w:ascii="Courier New" w:hAnsi="Courier New" w:cs="Courier New"/>
-        </w:rPr>
-        <w:t>_id</w:t>
-      </w:r>
-      <w:r>
-        <w:rPr>
-          <w:rFonts w:ascii="Courier New" w:hAnsi="Courier New" w:cs="Courier New"/>
-        </w:rPr>
-        <w:t>="</w:t>
-      </w:r>
-      <w:r>
-        <w:rPr>
-          <w:rFonts w:ascii="Courier New" w:hAnsi="Courier New" w:cs="Courier New"/>
-        </w:rPr>
-        <w:t>Dish</w:t>
-      </w:r>
-      <w:r>
-        <w:rPr>
-          <w:rFonts w:ascii="Courier New" w:hAnsi="Courier New" w:cs="Courier New"/>
-        </w:rPr>
-        <w:t>_ID</w:t>
-      </w:r>
-      <w:r>
-        <w:rPr>
-          <w:rFonts w:ascii="Courier New" w:hAnsi="Courier New" w:cs="Courier New"/>
-        </w:rPr>
-        <w:t>"</w:t>
-      </w:r>
-      <w:r>
-        <w:rPr>
-          <w:rFonts w:ascii="Courier New" w:hAnsi="Courier New" w:cs="Courier New"/>
-        </w:rPr>
-        <w:t xml:space="preserve"> AND ing_name</w:t>
-      </w:r>
-      <w:r>
-        <w:rPr>
-          <w:rFonts w:ascii="Courier New" w:hAnsi="Courier New" w:cs="Courier New"/>
-        </w:rPr>
-        <w:t>="</w:t>
-      </w:r>
-      <w:r>
-        <w:rPr>
-          <w:rFonts w:ascii="Courier New" w:hAnsi="Courier New" w:cs="Courier New"/>
-        </w:rPr>
-        <w:t>Ing_Name</w:t>
-      </w:r>
-      <w:r>
-        <w:rPr>
-          <w:rFonts w:ascii="Courier New" w:hAnsi="Courier New" w:cs="Courier New"/>
-        </w:rPr>
-        <w:t>"</w:t>
+        <w:t>spIngredient_Supplier_getNumberOfSuppliers</w:t>
+      </w:r>
+      <w:r>
+        <w:rPr>
+          <w:rFonts w:ascii="Courier New" w:hAnsi="Courier New" w:cs="Courier New"/>
+        </w:rPr>
+        <w:t xml:space="preserve">"(in ing_name varchar, out num_supplier bigint) RETURNS bigint AS 'SELECT COUNT(*) FROM "Ingredient_Supplier" WHERE </w:t>
+      </w:r>
+      <w:r>
+        <w:rPr>
+          <w:rFonts w:ascii="Courier New" w:hAnsi="Courier New" w:cs="Courier New"/>
+        </w:rPr>
+        <w:t>LOWER(</w:t>
+      </w:r>
+      <w:r>
+        <w:rPr>
+          <w:rFonts w:ascii="Courier New" w:hAnsi="Courier New" w:cs="Courier New"/>
+        </w:rPr>
+        <w:t>ing_name</w:t>
+      </w:r>
+      <w:r>
+        <w:rPr>
+          <w:rFonts w:ascii="Courier New" w:hAnsi="Courier New" w:cs="Courier New"/>
+        </w:rPr>
+        <w:t>)</w:t>
+      </w:r>
+      <w:r>
+        <w:rPr>
+          <w:rFonts w:ascii="Courier New" w:hAnsi="Courier New" w:cs="Courier New"/>
+        </w:rPr>
+        <w:t>=</w:t>
+      </w:r>
+      <w:r>
+        <w:rPr>
+          <w:rFonts w:ascii="Courier New" w:hAnsi="Courier New" w:cs="Courier New"/>
+        </w:rPr>
+        <w:t>LOWER(</w:t>
+      </w:r>
+      <w:r>
+        <w:rPr>
+          <w:rFonts w:ascii="Courier New" w:hAnsi="Courier New" w:cs="Courier New"/>
+        </w:rPr>
+        <w:t>"Ing_Name"</w:t>
+      </w:r>
+      <w:r>
+        <w:rPr>
+          <w:rFonts w:ascii="Courier New" w:hAnsi="Courier New" w:cs="Courier New"/>
+        </w:rPr>
+        <w:t>)</w:t>
       </w:r>
       <w:r>
         <w:rPr>
@@ -9068,951 +10145,6 @@
         </w:rPr>
         <w:t>;' LANGUAGE 'sql';</w:t>
       </w:r>
-    </w:p>
-    <w:p>
-      <w:pPr>
-        <w:pStyle w:val="Body"/>
-        <w:rPr>
-          <w:rFonts w:ascii="Courier New" w:hAnsi="Courier New" w:cs="Courier New"/>
-        </w:rPr>
-      </w:pPr>
-    </w:p>
-    <w:p>
-      <w:pPr>
-        <w:pStyle w:val="Body"/>
-        <w:rPr>
-          <w:rFonts w:ascii="Courier New" w:hAnsi="Courier New" w:cs="Courier New"/>
-        </w:rPr>
-      </w:pPr>
-      <w:r>
-        <w:rPr>
-          <w:rFonts w:ascii="Courier New" w:hAnsi="Courier New" w:cs="Courier New"/>
-        </w:rPr>
-        <w:t>CREATE FUNCTION "</w:t>
-      </w:r>
-      <w:r>
-        <w:rPr>
-          <w:rFonts w:ascii="Courier New" w:hAnsi="Courier New" w:cs="Courier New"/>
-          <w:b/>
-          <w:bCs/>
-          <w:color w:val="FF0000"/>
-        </w:rPr>
-        <w:t>sp</w:t>
-      </w:r>
-      <w:r>
-        <w:rPr>
-          <w:rFonts w:ascii="Courier New" w:hAnsi="Courier New" w:cs="Courier New"/>
-          <w:b/>
-          <w:bCs/>
-          <w:color w:val="FF0000"/>
-        </w:rPr>
-        <w:t>Dish_Ingredient</w:t>
-      </w:r>
-      <w:r>
-        <w:rPr>
-          <w:rFonts w:ascii="Courier New" w:hAnsi="Courier New" w:cs="Courier New"/>
-          <w:b/>
-          <w:bCs/>
-          <w:color w:val="FF0000"/>
-        </w:rPr>
-        <w:t>_InsertValue</w:t>
-      </w:r>
-      <w:r>
-        <w:rPr>
-          <w:rFonts w:ascii="Courier New" w:hAnsi="Courier New" w:cs="Courier New"/>
-        </w:rPr>
-        <w:t>"(</w:t>
-      </w:r>
-      <w:r>
-        <w:rPr>
-          <w:rFonts w:ascii="Courier New" w:hAnsi="Courier New" w:cs="Courier New"/>
-        </w:rPr>
-        <w:t>dish</w:t>
-      </w:r>
-      <w:r>
-        <w:rPr>
-          <w:rFonts w:ascii="Courier New" w:hAnsi="Courier New" w:cs="Courier New"/>
-        </w:rPr>
-        <w:t>_id</w:t>
-      </w:r>
-      <w:r>
-        <w:rPr>
-          <w:rFonts w:ascii="Courier New" w:hAnsi="Courier New" w:cs="Courier New"/>
-        </w:rPr>
-        <w:t xml:space="preserve"> </w:t>
-      </w:r>
-      <w:r>
-        <w:rPr>
-          <w:rFonts w:ascii="Courier New" w:hAnsi="Courier New" w:cs="Courier New"/>
-        </w:rPr>
-        <w:t>int, ing_name varchar</w:t>
-      </w:r>
-      <w:r>
-        <w:rPr>
-          <w:rFonts w:ascii="Courier New" w:hAnsi="Courier New" w:cs="Courier New"/>
-        </w:rPr>
-        <w:t>) RETURNS void AS 'INSERT INTO "</w:t>
-      </w:r>
-      <w:r>
-        <w:rPr>
-          <w:rFonts w:ascii="Courier New" w:hAnsi="Courier New" w:cs="Courier New"/>
-        </w:rPr>
-        <w:t>Dish_Ingredient</w:t>
-      </w:r>
-      <w:r>
-        <w:rPr>
-          <w:rFonts w:ascii="Courier New" w:hAnsi="Courier New" w:cs="Courier New"/>
-        </w:rPr>
-        <w:t>"("</w:t>
-      </w:r>
-      <w:r>
-        <w:rPr>
-          <w:rFonts w:ascii="Courier New" w:hAnsi="Courier New" w:cs="Courier New"/>
-        </w:rPr>
-        <w:t>Dish</w:t>
-      </w:r>
-      <w:r>
-        <w:rPr>
-          <w:rFonts w:ascii="Courier New" w:hAnsi="Courier New" w:cs="Courier New"/>
-        </w:rPr>
-        <w:t>_ID</w:t>
-      </w:r>
-      <w:r>
-        <w:rPr>
-          <w:rFonts w:ascii="Courier New" w:hAnsi="Courier New" w:cs="Courier New"/>
-        </w:rPr>
-        <w:t>", "</w:t>
-      </w:r>
-      <w:r>
-        <w:rPr>
-          <w:rFonts w:ascii="Courier New" w:hAnsi="Courier New" w:cs="Courier New"/>
-        </w:rPr>
-        <w:t>Ing_Name</w:t>
-      </w:r>
-      <w:r>
-        <w:rPr>
-          <w:rFonts w:ascii="Courier New" w:hAnsi="Courier New" w:cs="Courier New"/>
-        </w:rPr>
-        <w:t>") VALUES (</w:t>
-      </w:r>
-      <w:r>
-        <w:rPr>
-          <w:rFonts w:ascii="Courier New" w:hAnsi="Courier New" w:cs="Courier New"/>
-        </w:rPr>
-        <w:t>dish</w:t>
-      </w:r>
-      <w:r>
-        <w:rPr>
-          <w:rFonts w:ascii="Courier New" w:hAnsi="Courier New" w:cs="Courier New"/>
-        </w:rPr>
-        <w:t>_id</w:t>
-      </w:r>
-      <w:r>
-        <w:rPr>
-          <w:rFonts w:ascii="Courier New" w:hAnsi="Courier New" w:cs="Courier New"/>
-        </w:rPr>
-        <w:t xml:space="preserve">, </w:t>
-      </w:r>
-      <w:r>
-        <w:rPr>
-          <w:rFonts w:ascii="Courier New" w:hAnsi="Courier New" w:cs="Courier New"/>
-        </w:rPr>
-        <w:t>ing_name</w:t>
-      </w:r>
-      <w:r>
-        <w:rPr>
-          <w:rFonts w:ascii="Courier New" w:hAnsi="Courier New" w:cs="Courier New"/>
-        </w:rPr>
-        <w:t>);' LANGUAGE 'sql';</w:t>
-      </w:r>
-    </w:p>
-    <w:p>
-      <w:pPr>
-        <w:pStyle w:val="Body"/>
-        <w:rPr>
-          <w:rFonts w:ascii="Courier New" w:hAnsi="Courier New" w:cs="Courier New"/>
-        </w:rPr>
-      </w:pPr>
-    </w:p>
-    <w:p>
-      <w:pPr>
-        <w:pStyle w:val="Body"/>
-        <w:rPr>
-          <w:rFonts w:ascii="Courier New" w:hAnsi="Courier New" w:cs="Courier New"/>
-        </w:rPr>
-      </w:pPr>
-      <w:r>
-        <w:rPr>
-          <w:rFonts w:ascii="Courier New" w:hAnsi="Courier New" w:cs="Courier New"/>
-        </w:rPr>
-        <w:t>CREATE FUNCTION "</w:t>
-      </w:r>
-      <w:r>
-        <w:rPr>
-          <w:rFonts w:ascii="Courier New" w:hAnsi="Courier New" w:cs="Courier New"/>
-          <w:b/>
-          <w:bCs/>
-          <w:color w:val="FF0000"/>
-        </w:rPr>
-        <w:t>sp</w:t>
-      </w:r>
-      <w:r>
-        <w:rPr>
-          <w:rFonts w:ascii="Courier New" w:hAnsi="Courier New" w:cs="Courier New"/>
-          <w:b/>
-          <w:bCs/>
-          <w:color w:val="FF0000"/>
-        </w:rPr>
-        <w:t>Dish_Ingredient</w:t>
-      </w:r>
-      <w:r>
-        <w:rPr>
-          <w:rFonts w:ascii="Courier New" w:hAnsi="Courier New" w:cs="Courier New"/>
-          <w:b/>
-          <w:bCs/>
-          <w:color w:val="FF0000"/>
-        </w:rPr>
-        <w:t>_DeleteById</w:t>
-      </w:r>
-      <w:r>
-        <w:rPr>
-          <w:rFonts w:ascii="Courier New" w:hAnsi="Courier New" w:cs="Courier New"/>
-        </w:rPr>
-        <w:t>"(</w:t>
-      </w:r>
-      <w:r>
-        <w:rPr>
-          <w:rFonts w:ascii="Courier New" w:hAnsi="Courier New" w:cs="Courier New"/>
-        </w:rPr>
-        <w:t>dish</w:t>
-      </w:r>
-      <w:r>
-        <w:rPr>
-          <w:rFonts w:ascii="Courier New" w:hAnsi="Courier New" w:cs="Courier New"/>
-        </w:rPr>
-        <w:t>_id</w:t>
-      </w:r>
-      <w:r>
-        <w:rPr>
-          <w:rFonts w:ascii="Courier New" w:hAnsi="Courier New" w:cs="Courier New"/>
-        </w:rPr>
-        <w:t xml:space="preserve"> int</w:t>
-      </w:r>
-      <w:r>
-        <w:rPr>
-          <w:rFonts w:ascii="Courier New" w:hAnsi="Courier New" w:cs="Courier New"/>
-        </w:rPr>
-        <w:t>, ing_name varchar</w:t>
-      </w:r>
-      <w:r>
-        <w:rPr>
-          <w:rFonts w:ascii="Courier New" w:hAnsi="Courier New" w:cs="Courier New"/>
-        </w:rPr>
-        <w:t>) RETURNS void AS 'DELETE FROM "</w:t>
-      </w:r>
-      <w:r>
-        <w:rPr>
-          <w:rFonts w:ascii="Courier New" w:hAnsi="Courier New" w:cs="Courier New"/>
-        </w:rPr>
-        <w:t>Dish_Ingredient</w:t>
-      </w:r>
-      <w:r>
-        <w:rPr>
-          <w:rFonts w:ascii="Courier New" w:hAnsi="Courier New" w:cs="Courier New"/>
-        </w:rPr>
-        <w:t xml:space="preserve">" WHERE </w:t>
-      </w:r>
-      <w:r>
-        <w:rPr>
-          <w:rFonts w:ascii="Courier New" w:hAnsi="Courier New" w:cs="Courier New"/>
-        </w:rPr>
-        <w:t>dish</w:t>
-      </w:r>
-      <w:r>
-        <w:rPr>
-          <w:rFonts w:ascii="Courier New" w:hAnsi="Courier New" w:cs="Courier New"/>
-        </w:rPr>
-        <w:t>_id</w:t>
-      </w:r>
-      <w:r>
-        <w:rPr>
-          <w:rFonts w:ascii="Courier New" w:hAnsi="Courier New" w:cs="Courier New"/>
-        </w:rPr>
-        <w:t xml:space="preserve"> ="</w:t>
-      </w:r>
-      <w:r>
-        <w:rPr>
-          <w:rFonts w:ascii="Courier New" w:hAnsi="Courier New" w:cs="Courier New"/>
-        </w:rPr>
-        <w:t>Dish</w:t>
-      </w:r>
-      <w:r>
-        <w:rPr>
-          <w:rFonts w:ascii="Courier New" w:hAnsi="Courier New" w:cs="Courier New"/>
-        </w:rPr>
-        <w:t>_ID</w:t>
-      </w:r>
-      <w:r>
-        <w:rPr>
-          <w:rFonts w:ascii="Courier New" w:hAnsi="Courier New" w:cs="Courier New"/>
-        </w:rPr>
-        <w:t>"</w:t>
-      </w:r>
-      <w:r>
-        <w:rPr>
-          <w:rFonts w:ascii="Courier New" w:hAnsi="Courier New" w:cs="Courier New"/>
-        </w:rPr>
-        <w:t xml:space="preserve"> AND ing_name=</w:t>
-      </w:r>
-      <w:r>
-        <w:rPr>
-          <w:rFonts w:ascii="Courier New" w:hAnsi="Courier New" w:cs="Courier New"/>
-        </w:rPr>
-        <w:t>"</w:t>
-      </w:r>
-      <w:r>
-        <w:rPr>
-          <w:rFonts w:ascii="Courier New" w:hAnsi="Courier New" w:cs="Courier New"/>
-        </w:rPr>
-        <w:t>Ing_Name</w:t>
-      </w:r>
-      <w:r>
-        <w:rPr>
-          <w:rFonts w:ascii="Courier New" w:hAnsi="Courier New" w:cs="Courier New"/>
-        </w:rPr>
-        <w:t>"</w:t>
-      </w:r>
-      <w:r>
-        <w:rPr>
-          <w:rFonts w:ascii="Courier New" w:hAnsi="Courier New" w:cs="Courier New"/>
-        </w:rPr>
-        <w:t>;' LANGUAGE 'sql';</w:t>
-      </w:r>
-    </w:p>
-    <w:p>
-      <w:pPr>
-        <w:pStyle w:val="Body"/>
-        <w:rPr>
-          <w:rFonts w:ascii="Courier New" w:hAnsi="Courier New" w:cs="Courier New"/>
-        </w:rPr>
-      </w:pPr>
-    </w:p>
-    <w:p>
-      <w:pPr>
-        <w:pStyle w:val="Body"/>
-      </w:pPr>
-      <w:r>
-        <w:rPr>
-          <w:rFonts w:ascii="Courier New" w:hAnsi="Courier New" w:cs="Courier New"/>
-        </w:rPr>
-        <w:t>CREATE FUNCTION "</w:t>
-      </w:r>
-      <w:r>
-        <w:rPr>
-          <w:rFonts w:ascii="Courier New" w:hAnsi="Courier New" w:cs="Courier New"/>
-          <w:b/>
-          <w:bCs/>
-          <w:color w:val="FF0000"/>
-        </w:rPr>
-        <w:t>spOrder_Dish_getNumberOfDishes</w:t>
-      </w:r>
-      <w:r>
-        <w:rPr>
-          <w:rFonts w:ascii="Courier New" w:hAnsi="Courier New" w:cs="Courier New"/>
-        </w:rPr>
-        <w:t>"(in order_id int, out num_dishes bigint) RETURNS bigint AS 'SELECT COUNT(*) FROM "Order_Dish" WHERE order_id="Order_ID"' LANGUAGE 'sql';</w:t>
-      </w:r>
-    </w:p>
-    <w:p>
-      <w:pPr>
-        <w:pStyle w:val="Body"/>
-      </w:pPr>
-    </w:p>
-    <w:p>
-      <w:pPr>
-        <w:pStyle w:val="Body"/>
-        <w:rPr>
-          <w:rFonts w:ascii="Courier New" w:hAnsi="Courier New" w:cs="Courier New"/>
-          <w:b/>
-          <w:bCs/>
-          <w:u w:val="single"/>
-        </w:rPr>
-      </w:pPr>
-      <w:r>
-        <w:rPr>
-          <w:rFonts w:ascii="Courier New" w:hAnsi="Courier New" w:cs="Courier New"/>
-          <w:b/>
-          <w:bCs/>
-          <w:u w:val="single"/>
-        </w:rPr>
-        <w:t>INGREDIENT_SUPPLIER</w:t>
-      </w:r>
-      <w:r>
-        <w:rPr>
-          <w:rFonts w:ascii="Courier New" w:hAnsi="Courier New" w:cs="Courier New"/>
-          <w:b/>
-          <w:bCs/>
-          <w:u w:val="single"/>
-        </w:rPr>
-        <w:t xml:space="preserve"> STORED PROCEDURES</w:t>
-      </w:r>
-    </w:p>
-    <w:p>
-      <w:pPr>
-        <w:pStyle w:val="Body"/>
-      </w:pPr>
-    </w:p>
-    <w:p>
-      <w:pPr>
-        <w:pStyle w:val="Body"/>
-        <w:rPr>
-          <w:rFonts w:ascii="Courier New" w:hAnsi="Courier New" w:cs="Courier New"/>
-        </w:rPr>
-      </w:pPr>
-      <w:r>
-        <w:rPr>
-          <w:rFonts w:ascii="Courier New" w:hAnsi="Courier New" w:cs="Courier New"/>
-        </w:rPr>
-        <w:lastRenderedPageBreak/>
-        <w:t>CREATE FUNCTION "</w:t>
-      </w:r>
-      <w:r>
-        <w:rPr>
-          <w:rFonts w:ascii="Courier New" w:hAnsi="Courier New" w:cs="Courier New"/>
-          <w:b/>
-          <w:bCs/>
-          <w:color w:val="FF0000"/>
-        </w:rPr>
-        <w:t>spIngredient_Supplie</w:t>
-      </w:r>
-      <w:r>
-        <w:rPr>
-          <w:rFonts w:ascii="Courier New" w:hAnsi="Courier New" w:cs="Courier New"/>
-          <w:b/>
-          <w:bCs/>
-          <w:color w:val="FF0000"/>
-        </w:rPr>
-        <w:t>r</w:t>
-      </w:r>
-      <w:r>
-        <w:rPr>
-          <w:rFonts w:ascii="Courier New" w:hAnsi="Courier New" w:cs="Courier New"/>
-          <w:b/>
-          <w:bCs/>
-          <w:color w:val="FF0000"/>
-        </w:rPr>
-        <w:t>_GetAll</w:t>
-      </w:r>
-      <w:r>
-        <w:rPr>
-          <w:rFonts w:ascii="Courier New" w:hAnsi="Courier New" w:cs="Courier New"/>
-        </w:rPr>
-        <w:t>"() RETURNS SETOF "Ingredient_Supplier" AS 'SELECT * FROM "Ingredient_Supplier";' LANGUAGE 'sql';</w:t>
-      </w:r>
-    </w:p>
-    <w:p>
-      <w:pPr>
-        <w:pStyle w:val="Body"/>
-        <w:rPr>
-          <w:rFonts w:ascii="Courier New" w:hAnsi="Courier New" w:cs="Courier New"/>
-        </w:rPr>
-      </w:pPr>
-    </w:p>
-    <w:p>
-      <w:pPr>
-        <w:pStyle w:val="Body"/>
-        <w:rPr>
-          <w:rFonts w:ascii="Courier New" w:hAnsi="Courier New" w:cs="Courier New"/>
-        </w:rPr>
-      </w:pPr>
-      <w:r>
-        <w:rPr>
-          <w:rFonts w:ascii="Courier New" w:hAnsi="Courier New" w:cs="Courier New"/>
-        </w:rPr>
-        <w:t>CREATE FUNCTION "</w:t>
-      </w:r>
-      <w:r>
-        <w:rPr>
-          <w:rFonts w:ascii="Courier New" w:hAnsi="Courier New" w:cs="Courier New"/>
-          <w:b/>
-          <w:bCs/>
-          <w:color w:val="FF0000"/>
-        </w:rPr>
-        <w:t>spIngredient_Supplier_GetById</w:t>
-      </w:r>
-      <w:r>
-        <w:rPr>
-          <w:rFonts w:ascii="Courier New" w:hAnsi="Courier New" w:cs="Courier New"/>
-          <w:color w:val="000000" w:themeColor="text1"/>
-        </w:rPr>
-        <w:t>"(</w:t>
-      </w:r>
-      <w:r>
-        <w:rPr>
-          <w:rFonts w:ascii="Courier New" w:hAnsi="Courier New" w:cs="Courier New"/>
-        </w:rPr>
-        <w:t xml:space="preserve">supplier varchar, ing_name varchar) RETURNS "Ingredient_Supplier" AS 'SELECT * FROM "Ingredient_Supplier" WHERE </w:t>
-      </w:r>
-      <w:r>
-        <w:rPr>
-          <w:rFonts w:ascii="Courier New" w:hAnsi="Courier New" w:cs="Courier New"/>
-        </w:rPr>
-        <w:t>LOWER(</w:t>
-      </w:r>
-      <w:r>
-        <w:rPr>
-          <w:rFonts w:ascii="Courier New" w:hAnsi="Courier New" w:cs="Courier New"/>
-        </w:rPr>
-        <w:t>supplier</w:t>
-      </w:r>
-      <w:r>
-        <w:rPr>
-          <w:rFonts w:ascii="Courier New" w:hAnsi="Courier New" w:cs="Courier New"/>
-        </w:rPr>
-        <w:t>)</w:t>
-      </w:r>
-      <w:r>
-        <w:rPr>
-          <w:rFonts w:ascii="Courier New" w:hAnsi="Courier New" w:cs="Courier New"/>
-        </w:rPr>
-        <w:t>=</w:t>
-      </w:r>
-      <w:r>
-        <w:rPr>
-          <w:rFonts w:ascii="Courier New" w:hAnsi="Courier New" w:cs="Courier New"/>
-        </w:rPr>
-        <w:t>LOWER(</w:t>
-      </w:r>
-      <w:r>
-        <w:rPr>
-          <w:rFonts w:ascii="Courier New" w:hAnsi="Courier New" w:cs="Courier New"/>
-        </w:rPr>
-        <w:t>"Supplier"</w:t>
-      </w:r>
-      <w:r>
-        <w:rPr>
-          <w:rFonts w:ascii="Courier New" w:hAnsi="Courier New" w:cs="Courier New"/>
-        </w:rPr>
-        <w:t>)</w:t>
-      </w:r>
-      <w:r>
-        <w:rPr>
-          <w:rFonts w:ascii="Courier New" w:hAnsi="Courier New" w:cs="Courier New"/>
-        </w:rPr>
-        <w:t xml:space="preserve"> AND </w:t>
-      </w:r>
-      <w:r>
-        <w:rPr>
-          <w:rFonts w:ascii="Courier New" w:hAnsi="Courier New" w:cs="Courier New"/>
-        </w:rPr>
-        <w:t>LOWER(</w:t>
-      </w:r>
-      <w:r>
-        <w:rPr>
-          <w:rFonts w:ascii="Courier New" w:hAnsi="Courier New" w:cs="Courier New"/>
-        </w:rPr>
-        <w:t>ing_name</w:t>
-      </w:r>
-      <w:r>
-        <w:rPr>
-          <w:rFonts w:ascii="Courier New" w:hAnsi="Courier New" w:cs="Courier New"/>
-        </w:rPr>
-        <w:t>)</w:t>
-      </w:r>
-      <w:r>
-        <w:rPr>
-          <w:rFonts w:ascii="Courier New" w:hAnsi="Courier New" w:cs="Courier New"/>
-        </w:rPr>
-        <w:t>=</w:t>
-      </w:r>
-      <w:r>
-        <w:rPr>
-          <w:rFonts w:ascii="Courier New" w:hAnsi="Courier New" w:cs="Courier New"/>
-        </w:rPr>
-        <w:t>LOWER(</w:t>
-      </w:r>
-      <w:r>
-        <w:rPr>
-          <w:rFonts w:ascii="Courier New" w:hAnsi="Courier New" w:cs="Courier New"/>
-        </w:rPr>
-        <w:t>"Ing_Name"</w:t>
-      </w:r>
-      <w:r>
-        <w:rPr>
-          <w:rFonts w:ascii="Courier New" w:hAnsi="Courier New" w:cs="Courier New"/>
-        </w:rPr>
-        <w:t>)</w:t>
-      </w:r>
-      <w:r>
-        <w:rPr>
-          <w:rFonts w:ascii="Courier New" w:hAnsi="Courier New" w:cs="Courier New"/>
-        </w:rPr>
-        <w:t>;' LANGUAGE 'sql';</w:t>
-      </w:r>
-    </w:p>
-    <w:p>
-      <w:pPr>
-        <w:pStyle w:val="Body"/>
-        <w:rPr>
-          <w:rFonts w:ascii="Courier New" w:hAnsi="Courier New" w:cs="Courier New"/>
-        </w:rPr>
-      </w:pPr>
-    </w:p>
-    <w:p>
-      <w:pPr>
-        <w:pStyle w:val="Body"/>
-        <w:rPr>
-          <w:rFonts w:ascii="Courier New" w:hAnsi="Courier New" w:cs="Courier New"/>
-        </w:rPr>
-      </w:pPr>
-      <w:r>
-        <w:rPr>
-          <w:rFonts w:ascii="Courier New" w:hAnsi="Courier New" w:cs="Courier New"/>
-        </w:rPr>
-        <w:t>CREATE FUNCTION "</w:t>
-      </w:r>
-      <w:r>
-        <w:rPr>
-          <w:rFonts w:ascii="Courier New" w:hAnsi="Courier New" w:cs="Courier New"/>
-          <w:b/>
-          <w:bCs/>
-          <w:color w:val="FF0000"/>
-        </w:rPr>
-        <w:t>spIngredient_Supplier</w:t>
-      </w:r>
-      <w:r>
-        <w:rPr>
-          <w:rFonts w:ascii="Courier New" w:hAnsi="Courier New" w:cs="Courier New"/>
-          <w:b/>
-          <w:bCs/>
-          <w:color w:val="FF0000"/>
-        </w:rPr>
-        <w:t>_</w:t>
-      </w:r>
-      <w:r>
-        <w:rPr>
-          <w:rFonts w:ascii="Courier New" w:hAnsi="Courier New" w:cs="Courier New"/>
-          <w:b/>
-          <w:bCs/>
-          <w:color w:val="FF0000"/>
-        </w:rPr>
-        <w:t>InsertValue</w:t>
-      </w:r>
-      <w:r>
-        <w:rPr>
-          <w:rFonts w:ascii="Courier New" w:hAnsi="Courier New" w:cs="Courier New"/>
-        </w:rPr>
-        <w:t>"(supplier varchar, ing_name varchar) RETURNS void AS 'INSERT INTO "Ingredient_Supplier"("Supplier", "Ing_Name") VALUES (supplier, ing_name);' LANGUAGE 'sql';</w:t>
-      </w:r>
-    </w:p>
-    <w:p>
-      <w:pPr>
-        <w:pStyle w:val="Body"/>
-        <w:rPr>
-          <w:rFonts w:ascii="Courier New" w:hAnsi="Courier New" w:cs="Courier New"/>
-        </w:rPr>
-      </w:pPr>
-    </w:p>
-    <w:p>
-      <w:pPr>
-        <w:pStyle w:val="Body"/>
-      </w:pPr>
-      <w:r>
-        <w:rPr>
-          <w:rFonts w:ascii="Courier New" w:hAnsi="Courier New" w:cs="Courier New"/>
-        </w:rPr>
-        <w:t>CREATE FUNCTION "</w:t>
-      </w:r>
-      <w:r>
-        <w:rPr>
-          <w:rFonts w:ascii="Courier New" w:hAnsi="Courier New" w:cs="Courier New"/>
-          <w:b/>
-          <w:bCs/>
-          <w:color w:val="FF0000"/>
-        </w:rPr>
-        <w:t>sp</w:t>
-      </w:r>
-      <w:r>
-        <w:rPr>
-          <w:rFonts w:ascii="Courier New" w:hAnsi="Courier New" w:cs="Courier New"/>
-          <w:b/>
-          <w:bCs/>
-          <w:color w:val="FF0000"/>
-        </w:rPr>
-        <w:t>Ingredient_Supplier</w:t>
-      </w:r>
-      <w:r>
-        <w:rPr>
-          <w:rFonts w:ascii="Courier New" w:hAnsi="Courier New" w:cs="Courier New"/>
-          <w:b/>
-          <w:bCs/>
-          <w:color w:val="FF0000"/>
-        </w:rPr>
-        <w:t>_DeleteById</w:t>
-      </w:r>
-      <w:r>
-        <w:rPr>
-          <w:rFonts w:ascii="Courier New" w:hAnsi="Courier New" w:cs="Courier New"/>
-        </w:rPr>
-        <w:t>"(</w:t>
-      </w:r>
-      <w:r>
-        <w:rPr>
-          <w:rFonts w:ascii="Courier New" w:hAnsi="Courier New" w:cs="Courier New"/>
-        </w:rPr>
-        <w:t>supplier</w:t>
-      </w:r>
-      <w:r>
-        <w:rPr>
-          <w:rFonts w:ascii="Courier New" w:hAnsi="Courier New" w:cs="Courier New"/>
-        </w:rPr>
-        <w:t xml:space="preserve"> </w:t>
-      </w:r>
-      <w:r>
-        <w:rPr>
-          <w:rFonts w:ascii="Courier New" w:hAnsi="Courier New" w:cs="Courier New"/>
-        </w:rPr>
-        <w:t>varchar</w:t>
-      </w:r>
-      <w:r>
-        <w:rPr>
-          <w:rFonts w:ascii="Courier New" w:hAnsi="Courier New" w:cs="Courier New"/>
-        </w:rPr>
-        <w:t>, ing_name varchar</w:t>
-      </w:r>
-      <w:r>
-        <w:rPr>
-          <w:rFonts w:ascii="Courier New" w:hAnsi="Courier New" w:cs="Courier New"/>
-        </w:rPr>
-        <w:t>) RETURNS void AS 'DELETE FROM "</w:t>
-      </w:r>
-      <w:r>
-        <w:rPr>
-          <w:rFonts w:ascii="Courier New" w:hAnsi="Courier New" w:cs="Courier New"/>
-        </w:rPr>
-        <w:t>Ingredient</w:t>
-      </w:r>
-      <w:r>
-        <w:rPr>
-          <w:rFonts w:ascii="Courier New" w:hAnsi="Courier New" w:cs="Courier New"/>
-        </w:rPr>
-        <w:t>_Supplier</w:t>
-      </w:r>
-      <w:r>
-        <w:rPr>
-          <w:rFonts w:ascii="Courier New" w:hAnsi="Courier New" w:cs="Courier New"/>
-        </w:rPr>
-        <w:t xml:space="preserve">" WHERE </w:t>
-      </w:r>
-      <w:r>
-        <w:rPr>
-          <w:rFonts w:ascii="Courier New" w:hAnsi="Courier New" w:cs="Courier New"/>
-        </w:rPr>
-        <w:t>LOWER(supplier)</w:t>
-      </w:r>
-      <w:r>
-        <w:rPr>
-          <w:rFonts w:ascii="Courier New" w:hAnsi="Courier New" w:cs="Courier New"/>
-        </w:rPr>
-        <w:t>=</w:t>
-      </w:r>
-      <w:r>
-        <w:rPr>
-          <w:rFonts w:ascii="Courier New" w:hAnsi="Courier New" w:cs="Courier New"/>
-        </w:rPr>
-        <w:t>LOWER(</w:t>
-      </w:r>
-      <w:r>
-        <w:rPr>
-          <w:rFonts w:ascii="Courier New" w:hAnsi="Courier New" w:cs="Courier New"/>
-        </w:rPr>
-        <w:t>"</w:t>
-      </w:r>
-      <w:r>
-        <w:rPr>
-          <w:rFonts w:ascii="Courier New" w:hAnsi="Courier New" w:cs="Courier New"/>
-        </w:rPr>
-        <w:t>Supplier</w:t>
-      </w:r>
-      <w:r>
-        <w:rPr>
-          <w:rFonts w:ascii="Courier New" w:hAnsi="Courier New" w:cs="Courier New"/>
-        </w:rPr>
-        <w:t>"</w:t>
-      </w:r>
-      <w:r>
-        <w:rPr>
-          <w:rFonts w:ascii="Courier New" w:hAnsi="Courier New" w:cs="Courier New"/>
-        </w:rPr>
-        <w:t>)</w:t>
-      </w:r>
-      <w:r>
-        <w:rPr>
-          <w:rFonts w:ascii="Courier New" w:hAnsi="Courier New" w:cs="Courier New"/>
-        </w:rPr>
-        <w:t xml:space="preserve"> AND </w:t>
-      </w:r>
-      <w:r>
-        <w:rPr>
-          <w:rFonts w:ascii="Courier New" w:hAnsi="Courier New" w:cs="Courier New"/>
-        </w:rPr>
-        <w:t>LOWER(</w:t>
-      </w:r>
-      <w:r>
-        <w:rPr>
-          <w:rFonts w:ascii="Courier New" w:hAnsi="Courier New" w:cs="Courier New"/>
-        </w:rPr>
-        <w:t>ing_name</w:t>
-      </w:r>
-      <w:r>
-        <w:rPr>
-          <w:rFonts w:ascii="Courier New" w:hAnsi="Courier New" w:cs="Courier New"/>
-        </w:rPr>
-        <w:t>)</w:t>
-      </w:r>
-      <w:r>
-        <w:rPr>
-          <w:rFonts w:ascii="Courier New" w:hAnsi="Courier New" w:cs="Courier New"/>
-        </w:rPr>
-        <w:t>=</w:t>
-      </w:r>
-      <w:r>
-        <w:rPr>
-          <w:rFonts w:ascii="Courier New" w:hAnsi="Courier New" w:cs="Courier New"/>
-        </w:rPr>
-        <w:t>LOWER(</w:t>
-      </w:r>
-      <w:r>
-        <w:rPr>
-          <w:rFonts w:ascii="Courier New" w:hAnsi="Courier New" w:cs="Courier New"/>
-        </w:rPr>
-        <w:t>"</w:t>
-      </w:r>
-      <w:r>
-        <w:rPr>
-          <w:rFonts w:ascii="Courier New" w:hAnsi="Courier New" w:cs="Courier New"/>
-        </w:rPr>
-        <w:t>Ing_Name</w:t>
-      </w:r>
-      <w:r>
-        <w:rPr>
-          <w:rFonts w:ascii="Courier New" w:hAnsi="Courier New" w:cs="Courier New"/>
-        </w:rPr>
-        <w:t>"</w:t>
-      </w:r>
-      <w:r>
-        <w:rPr>
-          <w:rFonts w:ascii="Courier New" w:hAnsi="Courier New" w:cs="Courier New"/>
-        </w:rPr>
-        <w:t>)</w:t>
-      </w:r>
-      <w:r>
-        <w:rPr>
-          <w:rFonts w:ascii="Courier New" w:hAnsi="Courier New" w:cs="Courier New"/>
-        </w:rPr>
-        <w:t>;' LANGUAGE 'sql';</w:t>
-      </w:r>
-    </w:p>
-    <w:p>
-      <w:pPr>
-        <w:pStyle w:val="Body"/>
-        <w:rPr>
-          <w:rFonts w:ascii="Courier New" w:hAnsi="Courier New" w:cs="Courier New"/>
-        </w:rPr>
-      </w:pPr>
-    </w:p>
-    <w:p>
-      <w:pPr>
-        <w:pStyle w:val="Body"/>
-        <w:rPr>
-          <w:rFonts w:ascii="Courier New" w:hAnsi="Courier New" w:cs="Courier New"/>
-        </w:rPr>
-      </w:pPr>
-      <w:r>
-        <w:rPr>
-          <w:rFonts w:ascii="Courier New" w:hAnsi="Courier New" w:cs="Courier New"/>
-        </w:rPr>
-        <w:t>CREATE FUNCTION "</w:t>
-      </w:r>
-      <w:r>
-        <w:rPr>
-          <w:rFonts w:ascii="Courier New" w:hAnsi="Courier New" w:cs="Courier New"/>
-          <w:b/>
-          <w:bCs/>
-          <w:color w:val="FF0000"/>
-        </w:rPr>
-        <w:t>spIngredient_Supplier_getNumberOfSuppliers</w:t>
-      </w:r>
-      <w:r>
-        <w:rPr>
-          <w:rFonts w:ascii="Courier New" w:hAnsi="Courier New" w:cs="Courier New"/>
-        </w:rPr>
-        <w:t xml:space="preserve">"(in ing_name varchar, out num_supplier bigint) RETURNS bigint AS 'SELECT COUNT(*) FROM "Ingredient_Supplier" WHERE </w:t>
-      </w:r>
-      <w:r>
-        <w:rPr>
-          <w:rFonts w:ascii="Courier New" w:hAnsi="Courier New" w:cs="Courier New"/>
-        </w:rPr>
-        <w:t>LOWER(</w:t>
-      </w:r>
-      <w:r>
-        <w:rPr>
-          <w:rFonts w:ascii="Courier New" w:hAnsi="Courier New" w:cs="Courier New"/>
-        </w:rPr>
-        <w:t>ing_name</w:t>
-      </w:r>
-      <w:r>
-        <w:rPr>
-          <w:rFonts w:ascii="Courier New" w:hAnsi="Courier New" w:cs="Courier New"/>
-        </w:rPr>
-        <w:t>)</w:t>
-      </w:r>
-      <w:r>
-        <w:rPr>
-          <w:rFonts w:ascii="Courier New" w:hAnsi="Courier New" w:cs="Courier New"/>
-        </w:rPr>
-        <w:t>=</w:t>
-      </w:r>
-      <w:r>
-        <w:rPr>
-          <w:rFonts w:ascii="Courier New" w:hAnsi="Courier New" w:cs="Courier New"/>
-        </w:rPr>
-        <w:t>LOWER(</w:t>
-      </w:r>
-      <w:r>
-        <w:rPr>
-          <w:rFonts w:ascii="Courier New" w:hAnsi="Courier New" w:cs="Courier New"/>
-        </w:rPr>
-        <w:t>"Ing_Name"</w:t>
-      </w:r>
-      <w:r>
-        <w:rPr>
-          <w:rFonts w:ascii="Courier New" w:hAnsi="Courier New" w:cs="Courier New"/>
-        </w:rPr>
-        <w:t>)</w:t>
-      </w:r>
-      <w:r>
-        <w:rPr>
-          <w:rFonts w:ascii="Courier New" w:hAnsi="Courier New" w:cs="Courier New"/>
-        </w:rPr>
-        <w:t>;' LANGUAGE 'sql';</w:t>
-      </w:r>
-    </w:p>
-    <w:p>
-      <w:pPr>
-        <w:pStyle w:val="Body"/>
-        <w:rPr>
-          <w:rFonts w:ascii="Courier New" w:hAnsi="Courier New" w:cs="Courier New"/>
-        </w:rPr>
-      </w:pPr>
-    </w:p>
-    <w:p>
-      <w:pPr>
-        <w:pStyle w:val="Body"/>
-        <w:rPr>
-          <w:rFonts w:ascii="Courier New" w:hAnsi="Courier New" w:cs="Courier New"/>
-        </w:rPr>
-      </w:pPr>
     </w:p>
     <w:p>
       <w:pPr>
@@ -10692,7 +10824,6 @@
         <w:rPr>
           <w:rFonts w:ascii="Courier New" w:hAnsi="Courier New" w:cs="Courier New"/>
         </w:rPr>
-        <w:lastRenderedPageBreak/>
         <w:t>CREATE FUNCTION "</w:t>
       </w:r>
       <w:r>
@@ -12136,6 +12267,7 @@
         <w:rPr>
           <w:rFonts w:ascii="Courier New" w:hAnsi="Courier New" w:cs="Courier New"/>
         </w:rPr>
+        <w:lastRenderedPageBreak/>
         <w:t>CREATE FUNCTION "</w:t>
       </w:r>
       <w:r>

</xml_diff>